<commit_message>
Add moved (to another project) issue label
</commit_message>
<xml_diff>
--- a/Source/Guidelines Development.docx
+++ b/Source/Guidelines Development.docx
@@ -112,15 +112,19 @@
         <w:jc w:val="center"/>
         <w:rPr>
           <w:b/>
+          <w:strike/>
           <w:sz w:val="36"/>
+          <w:highlight w:val="red"/>
         </w:rPr>
       </w:pPr>
       <w:r>
         <w:rPr>
           <w:b/>
+          <w:strike/>
           <w:sz w:val="36"/>
-        </w:rPr>
-        <w:t>VERSION 0.1</w:t>
+          <w:highlight w:val="red"/>
+        </w:rPr>
+        <w:t>VERSION 0.1 - 0.2</w:t>
       </w:r>
     </w:p>
     <w:p>
@@ -129,15 +133,27 @@
         <w:jc w:val="center"/>
         <w:rPr>
           <w:b/>
+          <w:strike/>
           <w:sz w:val="20"/>
         </w:rPr>
       </w:pPr>
       <w:r>
         <w:rPr>
           <w:b/>
+          <w:strike/>
           <w:sz w:val="20"/>
+          <w:highlight w:val="red"/>
         </w:rPr>
         <w:t>OCTOBER 2016</w:t>
+      </w:r>
+      <w:r>
+        <w:rPr>
+          <w:b/>
+          <w:strike/>
+          <w:sz w:val="20"/>
+          <w:highlight w:val="red"/>
+        </w:rPr>
+        <w:t xml:space="preserve"> - APRIL 2018</w:t>
       </w:r>
     </w:p>
     <w:p>
@@ -5391,7 +5407,21 @@
                 <w:rStyle w:val="Lienhypertexte"/>
                 <w:rFonts w:asciiTheme="minorHAnsi" w:hAnsiTheme="minorHAnsi"/>
               </w:rPr>
-              <w:t>Issue Labels</w:t>
+              <w:t>Issue La</w:t>
+            </w:r>
+            <w:r>
+              <w:rPr>
+                <w:rStyle w:val="Lienhypertexte"/>
+                <w:rFonts w:asciiTheme="minorHAnsi" w:hAnsiTheme="minorHAnsi"/>
+              </w:rPr>
+              <w:t>b</w:t>
+            </w:r>
+            <w:r>
+              <w:rPr>
+                <w:rStyle w:val="Lienhypertexte"/>
+                <w:rFonts w:asciiTheme="minorHAnsi" w:hAnsiTheme="minorHAnsi"/>
+              </w:rPr>
+              <w:t>els</w:t>
             </w:r>
             <w:r>
               <w:rPr>
@@ -6187,443 +6217,438 @@
         <w:t xml:space="preserve">talk after talk, </w:t>
       </w:r>
       <w:r>
-        <w:t>book after book, line after line, launch aft</w:t>
-      </w:r>
-      <w:bookmarkStart w:id="2" w:name="_GoBack"/>
+        <w:t>book after book, line after line, launch after launch, pixel after pixel, click after click</w:t>
+      </w:r>
+      <w:r>
+        <w:t xml:space="preserve">, error </w:t>
+      </w:r>
+      <w:r>
+        <w:t xml:space="preserve">after </w:t>
+      </w:r>
+      <w:r>
+        <w:t>error, reboot after reboot and update after update.</w:t>
+      </w:r>
+    </w:p>
+    <w:p>
+      <w:r>
+        <w:rPr>
+          <w:spacing w:val="-1"/>
+        </w:rPr>
+        <w:t xml:space="preserve">Everyone </w:t>
+      </w:r>
+      <w:r>
+        <w:t xml:space="preserve">mostly </w:t>
+      </w:r>
+      <w:r>
+        <w:rPr>
+          <w:spacing w:val="-1"/>
+        </w:rPr>
+        <w:t xml:space="preserve">thinks having the best </w:t>
+      </w:r>
+      <w:r>
+        <w:rPr>
+          <w:spacing w:val="-1"/>
+        </w:rPr>
+        <w:t>system</w:t>
+      </w:r>
+      <w:r>
+        <w:rPr>
+          <w:spacing w:val="-1"/>
+        </w:rPr>
+        <w:t>,</w:t>
+      </w:r>
+      <w:r>
+        <w:rPr>
+          <w:spacing w:val="-1"/>
+        </w:rPr>
+        <w:t xml:space="preserve"> </w:t>
+      </w:r>
+      <w:r>
+        <w:rPr>
+          <w:spacing w:val="-1"/>
+        </w:rPr>
+        <w:t>since</w:t>
+      </w:r>
+      <w:r>
+        <w:rPr>
+          <w:spacing w:val="-1"/>
+        </w:rPr>
+        <w:t xml:space="preserve"> </w:t>
+      </w:r>
+      <w:r>
+        <w:rPr>
+          <w:spacing w:val="-1"/>
+        </w:rPr>
+        <w:t xml:space="preserve">it </w:t>
+      </w:r>
+      <w:r>
+        <w:rPr>
+          <w:spacing w:val="-1"/>
+        </w:rPr>
+        <w:t>come</w:t>
+      </w:r>
+      <w:r>
+        <w:rPr>
+          <w:spacing w:val="-1"/>
+        </w:rPr>
+        <w:t>s</w:t>
+      </w:r>
+      <w:r>
+        <w:rPr>
+          <w:spacing w:val="-1"/>
+        </w:rPr>
+        <w:t xml:space="preserve"> </w:t>
+      </w:r>
+      <w:r>
+        <w:rPr>
+          <w:spacing w:val="-1"/>
+        </w:rPr>
+        <w:t xml:space="preserve">from </w:t>
+      </w:r>
+      <w:r>
+        <w:rPr>
+          <w:spacing w:val="-1"/>
+        </w:rPr>
+        <w:t xml:space="preserve">learnings </w:t>
+      </w:r>
+      <w:r>
+        <w:rPr>
+          <w:spacing w:val="-1"/>
+        </w:rPr>
+        <w:t>those work</w:t>
+      </w:r>
+      <w:r>
+        <w:rPr>
+          <w:spacing w:val="-1"/>
+        </w:rPr>
+        <w:t>.</w:t>
+      </w:r>
+      <w:r>
+        <w:rPr>
+          <w:spacing w:val="-1"/>
+        </w:rPr>
+        <w:t xml:space="preserve"> </w:t>
+      </w:r>
+      <w:r>
+        <w:rPr>
+          <w:spacing w:val="-1"/>
+        </w:rPr>
+        <w:br/>
+      </w:r>
+      <w:r>
+        <w:rPr>
+          <w:spacing w:val="-5"/>
+        </w:rPr>
+        <w:t xml:space="preserve">Everyone </w:t>
+      </w:r>
+      <w:r>
+        <w:t xml:space="preserve">think to have </w:t>
+      </w:r>
+      <w:r>
+        <w:rPr>
+          <w:spacing w:val="-5"/>
+        </w:rPr>
+        <w:t>the best for self and for doing some</w:t>
+      </w:r>
+      <w:r>
+        <w:rPr>
+          <w:spacing w:val="-5"/>
+        </w:rPr>
+        <w:t xml:space="preserve"> </w:t>
+      </w:r>
+      <w:r>
+        <w:rPr>
+          <w:spacing w:val="-5"/>
+        </w:rPr>
+        <w:t xml:space="preserve">things, each time this fact is </w:t>
+      </w:r>
+      <w:r>
+        <w:rPr>
+          <w:spacing w:val="-5"/>
+        </w:rPr>
+        <w:t>thanked</w:t>
+      </w:r>
+      <w:r>
+        <w:rPr>
+          <w:spacing w:val="-5"/>
+        </w:rPr>
+        <w:t xml:space="preserve">. </w:t>
+      </w:r>
+      <w:r>
+        <w:rPr>
+          <w:spacing w:val="-5"/>
+        </w:rPr>
+        <w:br/>
+      </w:r>
+      <w:r>
+        <w:t xml:space="preserve">Everyone </w:t>
+      </w:r>
+      <w:r>
+        <w:rPr>
+          <w:spacing w:val="-1"/>
+        </w:rPr>
+        <w:t xml:space="preserve">sometimes </w:t>
+      </w:r>
+      <w:r>
+        <w:t>just wants most of the time do tomorrow a better work than yesterday.</w:t>
+      </w:r>
+    </w:p>
+    <w:p>
+      <w:pPr>
+        <w:rPr>
+          <w:spacing w:val="-3"/>
+        </w:rPr>
+      </w:pPr>
+      <w:r>
+        <w:t>A p</w:t>
+      </w:r>
+      <w:r>
+        <w:t xml:space="preserve">rogramming </w:t>
+      </w:r>
+      <w:r>
+        <w:t xml:space="preserve">system </w:t>
+      </w:r>
+      <w:r>
+        <w:t>does not</w:t>
+      </w:r>
+      <w:r>
+        <w:t xml:space="preserve"> escape to the </w:t>
+      </w:r>
+      <w:r>
+        <w:t>difficult</w:t>
+      </w:r>
+      <w:r>
+        <w:t>y</w:t>
+      </w:r>
+      <w:r>
+        <w:t xml:space="preserve"> to </w:t>
+      </w:r>
+      <w:r>
+        <w:t>work with other</w:t>
+      </w:r>
+      <w:r>
+        <w:t xml:space="preserve">s </w:t>
+      </w:r>
+      <w:r>
+        <w:t>that ha</w:t>
+      </w:r>
+      <w:r>
+        <w:t>ve</w:t>
+      </w:r>
+      <w:r>
+        <w:t xml:space="preserve"> </w:t>
+      </w:r>
+      <w:r>
+        <w:t>different</w:t>
+      </w:r>
+      <w:r>
+        <w:t xml:space="preserve"> </w:t>
+      </w:r>
+      <w:r>
+        <w:t xml:space="preserve">means </w:t>
+      </w:r>
+      <w:r>
+        <w:t xml:space="preserve">to </w:t>
+      </w:r>
+      <w:r>
+        <w:t xml:space="preserve">do </w:t>
+      </w:r>
+      <w:r>
+        <w:t xml:space="preserve">some </w:t>
+      </w:r>
+      <w:r>
+        <w:t xml:space="preserve">things </w:t>
+      </w:r>
+      <w:r>
+        <w:t xml:space="preserve">while </w:t>
+      </w:r>
+      <w:r>
+        <w:t>improv</w:t>
+      </w:r>
+      <w:r>
+        <w:t>ing</w:t>
+      </w:r>
+      <w:r>
+        <w:t xml:space="preserve"> each </w:t>
+      </w:r>
+      <w:r>
+        <w:t xml:space="preserve">without </w:t>
+      </w:r>
+      <w:r>
+        <w:t>m</w:t>
+      </w:r>
+      <w:r>
+        <w:t xml:space="preserve">aking war </w:t>
+      </w:r>
+      <w:r>
+        <w:t>to impose one</w:t>
+      </w:r>
+      <w:r>
+        <w:rPr>
+          <w:spacing w:val="-3"/>
+        </w:rPr>
+        <w:t xml:space="preserve"> </w:t>
+      </w:r>
+      <w:r>
+        <w:rPr>
+          <w:spacing w:val="-1"/>
+        </w:rPr>
+        <w:t>while saying everyone is free</w:t>
+      </w:r>
+      <w:r>
+        <w:rPr>
+          <w:spacing w:val="-1"/>
+        </w:rPr>
+        <w:t xml:space="preserve"> to justify the denial of the existence of numbers and letters that</w:t>
+      </w:r>
+      <w:r>
+        <w:rPr>
+          <w:spacing w:val="-3"/>
+        </w:rPr>
+        <w:t xml:space="preserve"> are the sole cause of the reality</w:t>
+      </w:r>
+      <w:r>
+        <w:rPr>
+          <w:spacing w:val="-3"/>
+        </w:rPr>
+        <w:t xml:space="preserve"> created by the chromosomic intelligence</w:t>
+      </w:r>
+      <w:r>
+        <w:rPr>
+          <w:spacing w:val="-3"/>
+        </w:rPr>
+        <w:t xml:space="preserve"> of th</w:t>
+      </w:r>
+      <w:r>
+        <w:rPr>
+          <w:spacing w:val="-3"/>
+        </w:rPr>
+        <w:t>is</w:t>
+      </w:r>
+      <w:r>
+        <w:rPr>
+          <w:spacing w:val="-3"/>
+        </w:rPr>
+        <w:t xml:space="preserve"> </w:t>
+      </w:r>
+      <w:r>
+        <w:rPr>
+          <w:spacing w:val="-3"/>
+        </w:rPr>
+        <w:t>area</w:t>
+      </w:r>
+      <w:r>
+        <w:rPr>
+          <w:spacing w:val="-3"/>
+        </w:rPr>
+        <w:t xml:space="preserve"> </w:t>
+      </w:r>
+      <w:r>
+        <w:rPr>
+          <w:spacing w:val="-3"/>
+        </w:rPr>
+        <w:t>w</w:t>
+      </w:r>
+      <w:r>
+        <w:rPr>
+          <w:spacing w:val="-3"/>
+        </w:rPr>
+        <w:t xml:space="preserve">hose </w:t>
+      </w:r>
+      <w:r>
+        <w:t>t</w:t>
+      </w:r>
+      <w:r>
+        <w:t xml:space="preserve">he </w:t>
+      </w:r>
+      <w:r>
+        <w:rPr>
+          <w:spacing w:val="-3"/>
+        </w:rPr>
+        <w:t xml:space="preserve">first rule </w:t>
+      </w:r>
+      <w:r>
+        <w:rPr>
+          <w:spacing w:val="-3"/>
+        </w:rPr>
+        <w:t xml:space="preserve">of any </w:t>
+      </w:r>
+      <w:r>
+        <w:rPr>
+          <w:spacing w:val="-3"/>
+        </w:rPr>
+        <w:t xml:space="preserve">legal </w:t>
+      </w:r>
+      <w:r>
+        <w:rPr>
+          <w:spacing w:val="-3"/>
+        </w:rPr>
+        <w:t xml:space="preserve">activity </w:t>
+      </w:r>
+      <w:r>
+        <w:rPr>
+          <w:spacing w:val="-3"/>
+        </w:rPr>
+        <w:t xml:space="preserve">is </w:t>
+      </w:r>
+      <w:r>
+        <w:rPr>
+          <w:spacing w:val="-3"/>
+        </w:rPr>
+        <w:t xml:space="preserve">democratically </w:t>
+      </w:r>
+      <w:r>
+        <w:rPr>
+          <w:spacing w:val="-3"/>
+        </w:rPr>
+        <w:t xml:space="preserve">applicable for each to </w:t>
+      </w:r>
+      <w:r>
+        <w:rPr>
+          <w:spacing w:val="-3"/>
+        </w:rPr>
+        <w:t xml:space="preserve">not </w:t>
+      </w:r>
+      <w:r>
+        <w:rPr>
+          <w:spacing w:val="-3"/>
+        </w:rPr>
+        <w:t xml:space="preserve">willingly </w:t>
+      </w:r>
+      <w:r>
+        <w:rPr>
+          <w:spacing w:val="-3"/>
+        </w:rPr>
+        <w:t>harm</w:t>
+      </w:r>
+      <w:r>
+        <w:rPr>
+          <w:spacing w:val="-3"/>
+        </w:rPr>
+        <w:t xml:space="preserve"> anybody</w:t>
+      </w:r>
+      <w:r>
+        <w:rPr>
+          <w:spacing w:val="-3"/>
+        </w:rPr>
+        <w:t>.</w:t>
+      </w:r>
+    </w:p>
+    <w:p>
+      <w:pPr>
+        <w:pStyle w:val="Titre2"/>
+        <w:rPr>
+          <w:lang w:val="en-US"/>
+        </w:rPr>
+      </w:pPr>
+      <w:bookmarkStart w:id="2" w:name="_Toc510661197"/>
+      <w:r>
+        <w:rPr>
+          <w:lang w:val="en-US"/>
+        </w:rPr>
+        <w:t>Disclaimer</w:t>
+      </w:r>
       <w:bookmarkEnd w:id="2"/>
-      <w:r>
-        <w:t>er launch, pixel after pixel, click after click</w:t>
-      </w:r>
-      <w:r>
-        <w:t xml:space="preserve">, error </w:t>
-      </w:r>
-      <w:r>
-        <w:t xml:space="preserve">after </w:t>
-      </w:r>
-      <w:r>
-        <w:t>error, reboot after reboot and update after update.</w:t>
-      </w:r>
-    </w:p>
-    <w:p>
-      <w:r>
-        <w:rPr>
-          <w:spacing w:val="-1"/>
-        </w:rPr>
-        <w:t xml:space="preserve">Everyone </w:t>
-      </w:r>
-      <w:r>
-        <w:t xml:space="preserve">mostly </w:t>
-      </w:r>
-      <w:r>
-        <w:rPr>
-          <w:spacing w:val="-1"/>
-        </w:rPr>
-        <w:t xml:space="preserve">thinks having the best </w:t>
-      </w:r>
-      <w:r>
-        <w:rPr>
-          <w:spacing w:val="-1"/>
-        </w:rPr>
-        <w:t>system</w:t>
-      </w:r>
-      <w:r>
-        <w:rPr>
-          <w:spacing w:val="-1"/>
-        </w:rPr>
-        <w:t>,</w:t>
-      </w:r>
-      <w:r>
-        <w:rPr>
-          <w:spacing w:val="-1"/>
-        </w:rPr>
-        <w:t xml:space="preserve"> </w:t>
-      </w:r>
-      <w:r>
-        <w:rPr>
-          <w:spacing w:val="-1"/>
-        </w:rPr>
-        <w:t>since</w:t>
-      </w:r>
-      <w:r>
-        <w:rPr>
-          <w:spacing w:val="-1"/>
-        </w:rPr>
-        <w:t xml:space="preserve"> </w:t>
-      </w:r>
-      <w:r>
-        <w:rPr>
-          <w:spacing w:val="-1"/>
-        </w:rPr>
-        <w:t xml:space="preserve">it </w:t>
-      </w:r>
-      <w:r>
-        <w:rPr>
-          <w:spacing w:val="-1"/>
-        </w:rPr>
-        <w:t>come</w:t>
-      </w:r>
-      <w:r>
-        <w:rPr>
-          <w:spacing w:val="-1"/>
-        </w:rPr>
-        <w:t>s</w:t>
-      </w:r>
-      <w:r>
-        <w:rPr>
-          <w:spacing w:val="-1"/>
-        </w:rPr>
-        <w:t xml:space="preserve"> </w:t>
-      </w:r>
-      <w:r>
-        <w:rPr>
-          <w:spacing w:val="-1"/>
-        </w:rPr>
-        <w:t xml:space="preserve">from </w:t>
-      </w:r>
-      <w:r>
-        <w:rPr>
-          <w:spacing w:val="-1"/>
-        </w:rPr>
-        <w:t xml:space="preserve">learnings </w:t>
-      </w:r>
-      <w:r>
-        <w:rPr>
-          <w:spacing w:val="-1"/>
-        </w:rPr>
-        <w:t>those work</w:t>
-      </w:r>
-      <w:r>
-        <w:rPr>
-          <w:spacing w:val="-1"/>
-        </w:rPr>
-        <w:t>.</w:t>
-      </w:r>
-      <w:r>
-        <w:rPr>
-          <w:spacing w:val="-1"/>
-        </w:rPr>
-        <w:t xml:space="preserve"> </w:t>
-      </w:r>
-      <w:r>
-        <w:rPr>
-          <w:spacing w:val="-1"/>
-        </w:rPr>
-        <w:br/>
-      </w:r>
-      <w:r>
-        <w:rPr>
-          <w:spacing w:val="-5"/>
-        </w:rPr>
-        <w:t xml:space="preserve">Everyone </w:t>
-      </w:r>
-      <w:r>
-        <w:t xml:space="preserve">think to have </w:t>
-      </w:r>
-      <w:r>
-        <w:rPr>
-          <w:spacing w:val="-5"/>
-        </w:rPr>
-        <w:t>the best for self and for doing some</w:t>
-      </w:r>
-      <w:r>
-        <w:rPr>
-          <w:spacing w:val="-5"/>
-        </w:rPr>
-        <w:t xml:space="preserve"> </w:t>
-      </w:r>
-      <w:r>
-        <w:rPr>
-          <w:spacing w:val="-5"/>
-        </w:rPr>
-        <w:t xml:space="preserve">things, each time this fact is </w:t>
-      </w:r>
-      <w:r>
-        <w:rPr>
-          <w:spacing w:val="-5"/>
-        </w:rPr>
-        <w:t>thanked</w:t>
-      </w:r>
-      <w:r>
-        <w:rPr>
-          <w:spacing w:val="-5"/>
-        </w:rPr>
-        <w:t xml:space="preserve">. </w:t>
-      </w:r>
-      <w:r>
-        <w:rPr>
-          <w:spacing w:val="-5"/>
-        </w:rPr>
-        <w:br/>
-      </w:r>
-      <w:r>
-        <w:t xml:space="preserve">Everyone </w:t>
-      </w:r>
-      <w:r>
-        <w:rPr>
-          <w:spacing w:val="-1"/>
-        </w:rPr>
-        <w:t xml:space="preserve">sometimes </w:t>
-      </w:r>
-      <w:r>
-        <w:t>just wants most of the time do tomorrow a better work than yesterday.</w:t>
-      </w:r>
-    </w:p>
-    <w:p>
-      <w:pPr>
-        <w:rPr>
-          <w:spacing w:val="-3"/>
-        </w:rPr>
-      </w:pPr>
-      <w:r>
-        <w:t>A p</w:t>
-      </w:r>
-      <w:r>
-        <w:t xml:space="preserve">rogramming </w:t>
-      </w:r>
-      <w:r>
-        <w:t xml:space="preserve">system </w:t>
-      </w:r>
-      <w:r>
-        <w:t>does not</w:t>
-      </w:r>
-      <w:r>
-        <w:t xml:space="preserve"> escape to the </w:t>
-      </w:r>
-      <w:r>
-        <w:t>difficult</w:t>
-      </w:r>
-      <w:r>
-        <w:t>y</w:t>
-      </w:r>
-      <w:r>
-        <w:t xml:space="preserve"> to </w:t>
-      </w:r>
-      <w:r>
-        <w:t>work with other</w:t>
-      </w:r>
-      <w:r>
-        <w:t xml:space="preserve">s </w:t>
-      </w:r>
-      <w:r>
-        <w:t>that ha</w:t>
-      </w:r>
-      <w:r>
-        <w:t>ve</w:t>
-      </w:r>
-      <w:r>
-        <w:t xml:space="preserve"> </w:t>
-      </w:r>
-      <w:r>
-        <w:t>different</w:t>
-      </w:r>
-      <w:r>
-        <w:t xml:space="preserve"> </w:t>
-      </w:r>
-      <w:r>
-        <w:t xml:space="preserve">means </w:t>
-      </w:r>
-      <w:r>
-        <w:t xml:space="preserve">to </w:t>
-      </w:r>
-      <w:r>
-        <w:t xml:space="preserve">do </w:t>
-      </w:r>
-      <w:r>
-        <w:t xml:space="preserve">some </w:t>
-      </w:r>
-      <w:r>
-        <w:t xml:space="preserve">things </w:t>
-      </w:r>
-      <w:r>
-        <w:t xml:space="preserve">while </w:t>
-      </w:r>
-      <w:r>
-        <w:t>improv</w:t>
-      </w:r>
-      <w:r>
-        <w:t>ing</w:t>
-      </w:r>
-      <w:r>
-        <w:t xml:space="preserve"> each </w:t>
-      </w:r>
-      <w:r>
-        <w:t xml:space="preserve">without </w:t>
-      </w:r>
-      <w:r>
-        <w:t>m</w:t>
-      </w:r>
-      <w:r>
-        <w:t xml:space="preserve">aking war </w:t>
-      </w:r>
-      <w:r>
-        <w:t>to impose one</w:t>
-      </w:r>
-      <w:r>
-        <w:rPr>
-          <w:spacing w:val="-3"/>
-        </w:rPr>
-        <w:t xml:space="preserve"> </w:t>
-      </w:r>
-      <w:r>
-        <w:rPr>
-          <w:spacing w:val="-1"/>
-        </w:rPr>
-        <w:t>while saying everyone is free</w:t>
-      </w:r>
-      <w:r>
-        <w:rPr>
-          <w:spacing w:val="-1"/>
-        </w:rPr>
-        <w:t xml:space="preserve"> to justify the denial of the existence of numbers and letters that</w:t>
-      </w:r>
-      <w:r>
-        <w:rPr>
-          <w:spacing w:val="-3"/>
-        </w:rPr>
-        <w:t xml:space="preserve"> are the sole cause of the reality</w:t>
-      </w:r>
-      <w:r>
-        <w:rPr>
-          <w:spacing w:val="-3"/>
-        </w:rPr>
-        <w:t xml:space="preserve"> created by the chromosomic intelligence</w:t>
-      </w:r>
-      <w:r>
-        <w:rPr>
-          <w:spacing w:val="-3"/>
-        </w:rPr>
-        <w:t xml:space="preserve"> of th</w:t>
-      </w:r>
-      <w:r>
-        <w:rPr>
-          <w:spacing w:val="-3"/>
-        </w:rPr>
-        <w:t>is</w:t>
-      </w:r>
-      <w:r>
-        <w:rPr>
-          <w:spacing w:val="-3"/>
-        </w:rPr>
-        <w:t xml:space="preserve"> </w:t>
-      </w:r>
-      <w:r>
-        <w:rPr>
-          <w:spacing w:val="-3"/>
-        </w:rPr>
-        <w:t>area</w:t>
-      </w:r>
-      <w:r>
-        <w:rPr>
-          <w:spacing w:val="-3"/>
-        </w:rPr>
-        <w:t xml:space="preserve"> </w:t>
-      </w:r>
-      <w:r>
-        <w:rPr>
-          <w:spacing w:val="-3"/>
-        </w:rPr>
-        <w:t>w</w:t>
-      </w:r>
-      <w:r>
-        <w:rPr>
-          <w:spacing w:val="-3"/>
-        </w:rPr>
-        <w:t xml:space="preserve">hose </w:t>
-      </w:r>
-      <w:r>
-        <w:t>t</w:t>
-      </w:r>
-      <w:r>
-        <w:t xml:space="preserve">he </w:t>
-      </w:r>
-      <w:r>
-        <w:rPr>
-          <w:spacing w:val="-3"/>
-        </w:rPr>
-        <w:t xml:space="preserve">first rule </w:t>
-      </w:r>
-      <w:r>
-        <w:rPr>
-          <w:spacing w:val="-3"/>
-        </w:rPr>
-        <w:t xml:space="preserve">of any </w:t>
-      </w:r>
-      <w:r>
-        <w:rPr>
-          <w:spacing w:val="-3"/>
-        </w:rPr>
-        <w:t xml:space="preserve">legal </w:t>
-      </w:r>
-      <w:r>
-        <w:rPr>
-          <w:spacing w:val="-3"/>
-        </w:rPr>
-        <w:t xml:space="preserve">activity </w:t>
-      </w:r>
-      <w:r>
-        <w:rPr>
-          <w:spacing w:val="-3"/>
-        </w:rPr>
-        <w:t xml:space="preserve">is </w:t>
-      </w:r>
-      <w:r>
-        <w:rPr>
-          <w:spacing w:val="-3"/>
-        </w:rPr>
-        <w:t xml:space="preserve">democratically </w:t>
-      </w:r>
-      <w:r>
-        <w:rPr>
-          <w:spacing w:val="-3"/>
-        </w:rPr>
-        <w:t xml:space="preserve">applicable for each to </w:t>
-      </w:r>
-      <w:r>
-        <w:rPr>
-          <w:spacing w:val="-3"/>
-        </w:rPr>
-        <w:t xml:space="preserve">not </w:t>
-      </w:r>
-      <w:r>
-        <w:rPr>
-          <w:spacing w:val="-3"/>
-        </w:rPr>
-        <w:t xml:space="preserve">willingly </w:t>
-      </w:r>
-      <w:r>
-        <w:rPr>
-          <w:spacing w:val="-3"/>
-        </w:rPr>
-        <w:t>harm</w:t>
-      </w:r>
-      <w:r>
-        <w:rPr>
-          <w:spacing w:val="-3"/>
-        </w:rPr>
-        <w:t xml:space="preserve"> anybody</w:t>
-      </w:r>
-      <w:r>
-        <w:rPr>
-          <w:spacing w:val="-3"/>
-        </w:rPr>
-        <w:t>.</w:t>
-      </w:r>
-    </w:p>
-    <w:p>
-      <w:pPr>
-        <w:pStyle w:val="Titre2"/>
-        <w:rPr>
-          <w:lang w:val="en-US"/>
-        </w:rPr>
-      </w:pPr>
-      <w:bookmarkStart w:id="3" w:name="_Toc510661197"/>
-      <w:r>
-        <w:rPr>
-          <w:lang w:val="en-US"/>
-        </w:rPr>
-        <w:t>Disclaimer</w:t>
-      </w:r>
-      <w:bookmarkEnd w:id="3"/>
     </w:p>
     <w:p>
       <w:pPr>
@@ -6957,14 +6982,14 @@
           <w:lang w:val="en-US"/>
         </w:rPr>
       </w:pPr>
-      <w:bookmarkStart w:id="4" w:name="_Toc510661198"/>
+      <w:bookmarkStart w:id="3" w:name="_Toc510661198"/>
       <w:r>
         <w:rPr>
           <w:lang w:val="en-US"/>
         </w:rPr>
         <w:t>Who this document is for</w:t>
       </w:r>
-      <w:bookmarkEnd w:id="4"/>
+      <w:bookmarkEnd w:id="3"/>
     </w:p>
     <w:p>
       <w:pPr>
@@ -7166,7 +7191,7 @@
           <w:lang w:val="en-US"/>
         </w:rPr>
       </w:pPr>
-      <w:bookmarkStart w:id="5" w:name="_Toc510661199"/>
+      <w:bookmarkStart w:id="4" w:name="_Toc510661199"/>
       <w:r>
         <w:rPr>
           <w:lang w:val="en-US"/>
@@ -7174,7 +7199,7 @@
         <w:lastRenderedPageBreak/>
         <w:t>How this document is organized</w:t>
       </w:r>
-      <w:bookmarkEnd w:id="5"/>
+      <w:bookmarkEnd w:id="4"/>
     </w:p>
     <w:p>
       <w:pPr>
@@ -7508,14 +7533,14 @@
           <w:lang w:val="en-US"/>
         </w:rPr>
       </w:pPr>
-      <w:bookmarkStart w:id="6" w:name="_Toc510661200"/>
+      <w:bookmarkStart w:id="5" w:name="_Toc510661200"/>
       <w:r>
         <w:rPr>
           <w:lang w:val="en-US"/>
         </w:rPr>
         <w:t>Conventions used in this document</w:t>
       </w:r>
-      <w:bookmarkEnd w:id="6"/>
+      <w:bookmarkEnd w:id="5"/>
     </w:p>
     <w:p>
       <w:pPr>
@@ -7815,7 +7840,6 @@
         </w:numPr>
       </w:pPr>
       <w:r>
-        <w:lastRenderedPageBreak/>
         <w:t>Valu</w:t>
       </w:r>
       <w:r>
@@ -7834,6 +7858,7 @@
         </w:numPr>
       </w:pPr>
       <w:r>
+        <w:lastRenderedPageBreak/>
         <w:t>Valu</w:t>
       </w:r>
       <w:r>
@@ -7887,7 +7912,7 @@
           <w:lang w:val="en-US"/>
         </w:rPr>
       </w:pPr>
-      <w:bookmarkStart w:id="7" w:name="_Toc510661201"/>
+      <w:bookmarkStart w:id="6" w:name="_Toc510661201"/>
       <w:r>
         <w:rPr>
           <w:lang w:val="en-US"/>
@@ -7895,7 +7920,7 @@
         <w:lastRenderedPageBreak/>
         <w:t>About the author</w:t>
       </w:r>
-      <w:bookmarkEnd w:id="7"/>
+      <w:bookmarkEnd w:id="6"/>
     </w:p>
     <w:p>
       <w:r>
@@ -8245,92 +8270,92 @@
       <w:pPr>
         <w:pStyle w:val="Titre1"/>
       </w:pPr>
-      <w:bookmarkStart w:id="8" w:name="_Toc510661202"/>
+      <w:bookmarkStart w:id="7" w:name="_Toc510661202"/>
       <w:r>
         <w:lastRenderedPageBreak/>
         <w:t>Project tools</w:t>
       </w:r>
+      <w:bookmarkEnd w:id="7"/>
+    </w:p>
+    <w:p>
+      <w:pPr>
+        <w:spacing w:after="80"/>
+        <w:rPr>
+          <w:lang w:bidi="ar-SA"/>
+        </w:rPr>
+      </w:pPr>
+      <w:r>
+        <w:rPr>
+          <w:lang w:bidi="ar-SA"/>
+        </w:rPr>
+        <w:t xml:space="preserve">The author currently uses the following </w:t>
+      </w:r>
+      <w:r>
+        <w:rPr>
+          <w:lang w:bidi="ar-SA"/>
+        </w:rPr>
+        <w:t xml:space="preserve">tools </w:t>
+      </w:r>
+      <w:r>
+        <w:rPr>
+          <w:lang w:bidi="ar-SA"/>
+        </w:rPr>
+        <w:t>to work</w:t>
+      </w:r>
+      <w:r>
+        <w:rPr>
+          <w:lang w:bidi="ar-SA"/>
+        </w:rPr>
+        <w:t xml:space="preserve"> on a</w:t>
+      </w:r>
+      <w:r>
+        <w:rPr>
+          <w:lang w:bidi="ar-SA"/>
+        </w:rPr>
+        <w:t xml:space="preserve">n </w:t>
+      </w:r>
+      <w:r>
+        <w:rPr>
+          <w:lang w:bidi="ar-SA"/>
+        </w:rPr>
+        <w:t>assembled</w:t>
+      </w:r>
+      <w:r>
+        <w:rPr>
+          <w:lang w:bidi="ar-SA"/>
+        </w:rPr>
+        <w:t xml:space="preserve"> </w:t>
+      </w:r>
+      <w:r>
+        <w:rPr>
+          <w:lang w:bidi="ar-SA"/>
+        </w:rPr>
+        <w:t xml:space="preserve">midrange </w:t>
+      </w:r>
+      <w:r>
+        <w:rPr>
+          <w:lang w:bidi="ar-SA"/>
+        </w:rPr>
+        <w:t>PC.</w:t>
+      </w:r>
+    </w:p>
+    <w:p>
+      <w:pPr>
+        <w:pStyle w:val="Titre2"/>
+        <w:rPr>
+          <w:lang w:val="en-US"/>
+        </w:rPr>
+      </w:pPr>
+      <w:bookmarkStart w:id="8" w:name="_Toc462485244"/>
+      <w:bookmarkStart w:id="9" w:name="_Toc510661203"/>
+      <w:r>
+        <w:rPr>
+          <w:lang w:val="en-US"/>
+        </w:rPr>
+        <w:t>Operating System</w:t>
+      </w:r>
       <w:bookmarkEnd w:id="8"/>
-    </w:p>
-    <w:p>
-      <w:pPr>
-        <w:spacing w:after="80"/>
-        <w:rPr>
-          <w:lang w:bidi="ar-SA"/>
-        </w:rPr>
-      </w:pPr>
-      <w:r>
-        <w:rPr>
-          <w:lang w:bidi="ar-SA"/>
-        </w:rPr>
-        <w:t xml:space="preserve">The author currently uses the following </w:t>
-      </w:r>
-      <w:r>
-        <w:rPr>
-          <w:lang w:bidi="ar-SA"/>
-        </w:rPr>
-        <w:t xml:space="preserve">tools </w:t>
-      </w:r>
-      <w:r>
-        <w:rPr>
-          <w:lang w:bidi="ar-SA"/>
-        </w:rPr>
-        <w:t>to work</w:t>
-      </w:r>
-      <w:r>
-        <w:rPr>
-          <w:lang w:bidi="ar-SA"/>
-        </w:rPr>
-        <w:t xml:space="preserve"> on a</w:t>
-      </w:r>
-      <w:r>
-        <w:rPr>
-          <w:lang w:bidi="ar-SA"/>
-        </w:rPr>
-        <w:t xml:space="preserve">n </w:t>
-      </w:r>
-      <w:r>
-        <w:rPr>
-          <w:lang w:bidi="ar-SA"/>
-        </w:rPr>
-        <w:t>assembled</w:t>
-      </w:r>
-      <w:r>
-        <w:rPr>
-          <w:lang w:bidi="ar-SA"/>
-        </w:rPr>
-        <w:t xml:space="preserve"> </w:t>
-      </w:r>
-      <w:r>
-        <w:rPr>
-          <w:lang w:bidi="ar-SA"/>
-        </w:rPr>
-        <w:t xml:space="preserve">midrange </w:t>
-      </w:r>
-      <w:r>
-        <w:rPr>
-          <w:lang w:bidi="ar-SA"/>
-        </w:rPr>
-        <w:t>PC.</w:t>
-      </w:r>
-    </w:p>
-    <w:p>
-      <w:pPr>
-        <w:pStyle w:val="Titre2"/>
-        <w:rPr>
-          <w:lang w:val="en-US"/>
-        </w:rPr>
-      </w:pPr>
-      <w:bookmarkStart w:id="9" w:name="_Toc462485244"/>
-      <w:bookmarkStart w:id="10" w:name="_Toc510661203"/>
-      <w:r>
-        <w:rPr>
-          <w:lang w:val="en-US"/>
-        </w:rPr>
-        <w:t>Operating System</w:t>
-      </w:r>
       <w:bookmarkEnd w:id="9"/>
-      <w:bookmarkEnd w:id="10"/>
     </w:p>
     <w:p>
       <w:pPr>
@@ -8373,15 +8398,15 @@
           <w:lang w:val="en-US"/>
         </w:rPr>
       </w:pPr>
+      <w:bookmarkStart w:id="10" w:name="_Toc510661204"/>
       <w:bookmarkStart w:id="11" w:name="_Toc462485245"/>
-      <w:bookmarkStart w:id="12" w:name="_Toc510661204"/>
       <w:r>
         <w:rPr>
           <w:lang w:val="en-US"/>
         </w:rPr>
         <w:t>File manager</w:t>
       </w:r>
-      <w:bookmarkEnd w:id="12"/>
+      <w:bookmarkEnd w:id="10"/>
     </w:p>
     <w:p>
       <w:pPr>
@@ -8418,14 +8443,14 @@
           <w:lang w:val="en-US"/>
         </w:rPr>
       </w:pPr>
-      <w:bookmarkStart w:id="13" w:name="_Toc510661205"/>
+      <w:bookmarkStart w:id="12" w:name="_Toc510661205"/>
       <w:r>
         <w:rPr>
           <w:lang w:val="en-US"/>
         </w:rPr>
         <w:t>Backup manager</w:t>
       </w:r>
-      <w:bookmarkEnd w:id="13"/>
+      <w:bookmarkEnd w:id="12"/>
     </w:p>
     <w:p>
       <w:pPr>
@@ -8438,7 +8463,21 @@
         <w:rPr>
           <w:lang w:bidi="ar-SA"/>
         </w:rPr>
-        <w:t xml:space="preserve">O&amp;O DiskImage @ </w:t>
+        <w:t xml:space="preserve">O&amp;O </w:t>
+      </w:r>
+      <w:proofErr w:type="spellStart"/>
+      <w:r>
+        <w:rPr>
+          <w:lang w:bidi="ar-SA"/>
+        </w:rPr>
+        <w:t>DiskImage</w:t>
+      </w:r>
+      <w:proofErr w:type="spellEnd"/>
+      <w:r>
+        <w:rPr>
+          <w:lang w:bidi="ar-SA"/>
+        </w:rPr>
+        <w:t xml:space="preserve"> @ </w:t>
       </w:r>
       <w:hyperlink r:id="rId31" w:history="1">
         <w:r>
@@ -8457,11 +8496,19 @@
           <w:lang w:bidi="ar-SA"/>
         </w:rPr>
       </w:pPr>
-      <w:r>
-        <w:rPr>
-          <w:lang w:bidi="ar-SA"/>
-        </w:rPr>
-        <w:t>Macrium Reflect</w:t>
+      <w:proofErr w:type="spellStart"/>
+      <w:r>
+        <w:rPr>
+          <w:lang w:bidi="ar-SA"/>
+        </w:rPr>
+        <w:t>Macrium</w:t>
+      </w:r>
+      <w:proofErr w:type="spellEnd"/>
+      <w:r>
+        <w:rPr>
+          <w:lang w:bidi="ar-SA"/>
+        </w:rPr>
+        <w:t xml:space="preserve"> Reflect</w:t>
       </w:r>
       <w:r>
         <w:rPr>
@@ -8490,11 +8537,19 @@
           <w:lang w:bidi="ar-SA"/>
         </w:rPr>
       </w:pPr>
-      <w:r>
-        <w:rPr>
-          <w:lang w:bidi="ar-SA"/>
-        </w:rPr>
-        <w:t xml:space="preserve">FreeFileSync @ </w:t>
+      <w:proofErr w:type="spellStart"/>
+      <w:r>
+        <w:rPr>
+          <w:lang w:bidi="ar-SA"/>
+        </w:rPr>
+        <w:t>FreeFileSync</w:t>
+      </w:r>
+      <w:proofErr w:type="spellEnd"/>
+      <w:r>
+        <w:rPr>
+          <w:lang w:bidi="ar-SA"/>
+        </w:rPr>
+        <w:t xml:space="preserve"> @ </w:t>
       </w:r>
       <w:hyperlink r:id="rId33" w:history="1">
         <w:r>
@@ -8513,11 +8568,19 @@
           <w:lang w:bidi="ar-SA"/>
         </w:rPr>
       </w:pPr>
-      <w:r>
-        <w:rPr>
-          <w:lang w:bidi="ar-SA"/>
-        </w:rPr>
-        <w:t xml:space="preserve">AutoVer @ </w:t>
+      <w:proofErr w:type="spellStart"/>
+      <w:r>
+        <w:rPr>
+          <w:lang w:bidi="ar-SA"/>
+        </w:rPr>
+        <w:t>AutoVer</w:t>
+      </w:r>
+      <w:proofErr w:type="spellEnd"/>
+      <w:r>
+        <w:rPr>
+          <w:lang w:bidi="ar-SA"/>
+        </w:rPr>
+        <w:t xml:space="preserve"> @ </w:t>
       </w:r>
       <w:hyperlink r:id="rId34" w:history="1">
         <w:r>
@@ -8536,17 +8599,17 @@
           <w:lang w:val="en-US"/>
         </w:rPr>
       </w:pPr>
-      <w:bookmarkStart w:id="14" w:name="_Toc462485250"/>
+      <w:bookmarkStart w:id="13" w:name="_Toc462485250"/>
+      <w:bookmarkStart w:id="14" w:name="_Toc510661206"/>
       <w:bookmarkStart w:id="15" w:name="_Toc462485252"/>
-      <w:bookmarkStart w:id="16" w:name="_Toc510661206"/>
       <w:r>
         <w:rPr>
           <w:lang w:val="en-US"/>
         </w:rPr>
         <w:t>Source control</w:t>
       </w:r>
+      <w:bookmarkEnd w:id="13"/>
       <w:bookmarkEnd w:id="14"/>
-      <w:bookmarkEnd w:id="16"/>
     </w:p>
     <w:p>
       <w:pPr>
@@ -8636,8 +8699,8 @@
           <w:lang w:val="en-US"/>
         </w:rPr>
       </w:pPr>
-      <w:bookmarkStart w:id="17" w:name="_Toc462485246"/>
-      <w:bookmarkStart w:id="18" w:name="_Toc510661207"/>
+      <w:bookmarkStart w:id="16" w:name="_Toc462485246"/>
+      <w:bookmarkStart w:id="17" w:name="_Toc510661207"/>
       <w:bookmarkEnd w:id="11"/>
       <w:bookmarkEnd w:id="15"/>
       <w:r>
@@ -8652,8 +8715,8 @@
         </w:rPr>
         <w:t>ext editor</w:t>
       </w:r>
+      <w:bookmarkEnd w:id="16"/>
       <w:bookmarkEnd w:id="17"/>
-      <w:bookmarkEnd w:id="18"/>
     </w:p>
     <w:p>
       <w:pPr>
@@ -8662,7 +8725,7 @@
           <w:rStyle w:val="Lienhypertexte"/>
         </w:rPr>
       </w:pPr>
-      <w:bookmarkStart w:id="19" w:name="_Toc462485247"/>
+      <w:bookmarkStart w:id="18" w:name="_Toc462485247"/>
       <w:r>
         <w:t>Notepad2-mod</w:t>
       </w:r>
@@ -8694,15 +8757,15 @@
           <w:lang w:val="en-US"/>
         </w:rPr>
       </w:pPr>
-      <w:bookmarkStart w:id="20" w:name="_Toc510661208"/>
+      <w:bookmarkStart w:id="19" w:name="_Toc510661208"/>
       <w:r>
         <w:rPr>
           <w:lang w:val="en-US"/>
         </w:rPr>
         <w:t>Word processor</w:t>
       </w:r>
+      <w:bookmarkEnd w:id="18"/>
       <w:bookmarkEnd w:id="19"/>
-      <w:bookmarkEnd w:id="20"/>
     </w:p>
     <w:p>
       <w:pPr>
@@ -8824,15 +8887,15 @@
           <w:lang w:val="en-US"/>
         </w:rPr>
       </w:pPr>
+      <w:bookmarkStart w:id="20" w:name="_Toc510661209"/>
       <w:bookmarkStart w:id="21" w:name="_Toc462485248"/>
-      <w:bookmarkStart w:id="22" w:name="_Toc510661209"/>
       <w:r>
         <w:rPr>
           <w:lang w:val="en-US"/>
         </w:rPr>
         <w:t>Spreadsheet</w:t>
       </w:r>
-      <w:bookmarkEnd w:id="22"/>
+      <w:bookmarkEnd w:id="20"/>
       <w:r>
         <w:rPr>
           <w:lang w:val="en-US"/>
@@ -8896,7 +8959,7 @@
           <w:lang w:val="en-US"/>
         </w:rPr>
       </w:pPr>
-      <w:bookmarkStart w:id="23" w:name="_Toc510661210"/>
+      <w:bookmarkStart w:id="22" w:name="_Toc510661210"/>
       <w:r>
         <w:rPr>
           <w:lang w:val="en-US"/>
@@ -8905,7 +8968,7 @@
         <w:t>Image processor</w:t>
       </w:r>
       <w:bookmarkEnd w:id="21"/>
-      <w:bookmarkEnd w:id="23"/>
+      <w:bookmarkEnd w:id="22"/>
     </w:p>
     <w:p>
       <w:pPr>
@@ -9023,16 +9086,16 @@
           <w:lang w:val="en-US"/>
         </w:rPr>
       </w:pPr>
-      <w:bookmarkStart w:id="24" w:name="_Toc462485249"/>
-      <w:bookmarkStart w:id="25" w:name="_Toc510661211"/>
+      <w:bookmarkStart w:id="23" w:name="_Toc462485249"/>
+      <w:bookmarkStart w:id="24" w:name="_Toc510661211"/>
       <w:r>
         <w:rPr>
           <w:lang w:val="en-US"/>
         </w:rPr>
         <w:t>Diagram designer</w:t>
       </w:r>
+      <w:bookmarkEnd w:id="23"/>
       <w:bookmarkEnd w:id="24"/>
-      <w:bookmarkEnd w:id="25"/>
     </w:p>
     <w:p>
       <w:pPr>
@@ -9079,22 +9142,22 @@
           <w:lang w:val="en-US"/>
         </w:rPr>
       </w:pPr>
-      <w:bookmarkStart w:id="26" w:name="_Toc462485251"/>
-      <w:bookmarkStart w:id="27" w:name="_Toc510661212"/>
+      <w:bookmarkStart w:id="25" w:name="_Toc462485251"/>
+      <w:bookmarkStart w:id="26" w:name="_Toc510661212"/>
       <w:r>
         <w:rPr>
           <w:lang w:val="en-US"/>
         </w:rPr>
         <w:t xml:space="preserve">Agile </w:t>
       </w:r>
+      <w:bookmarkEnd w:id="25"/>
+      <w:r>
+        <w:rPr>
+          <w:lang w:val="en-US"/>
+        </w:rPr>
+        <w:t>storyboard</w:t>
+      </w:r>
       <w:bookmarkEnd w:id="26"/>
-      <w:r>
-        <w:rPr>
-          <w:lang w:val="en-US"/>
-        </w:rPr>
-        <w:t>storyboard</w:t>
-      </w:r>
-      <w:bookmarkEnd w:id="27"/>
     </w:p>
     <w:p>
       <w:pPr>
@@ -9135,14 +9198,14 @@
           <w:lang w:val="en-US"/>
         </w:rPr>
       </w:pPr>
-      <w:bookmarkStart w:id="28" w:name="_Toc510661213"/>
+      <w:bookmarkStart w:id="27" w:name="_Toc510661213"/>
       <w:r>
         <w:rPr>
           <w:lang w:val="en-US"/>
         </w:rPr>
         <w:t>Time tracking</w:t>
       </w:r>
-      <w:bookmarkEnd w:id="28"/>
+      <w:bookmarkEnd w:id="27"/>
     </w:p>
     <w:p>
       <w:pPr>
@@ -9151,8 +9214,13 @@
           <w:rStyle w:val="Lienhypertexte"/>
         </w:rPr>
       </w:pPr>
-      <w:r>
-        <w:t>AllNetic Working Time Tracker</w:t>
+      <w:proofErr w:type="spellStart"/>
+      <w:r>
+        <w:t>AllNetic</w:t>
+      </w:r>
+      <w:proofErr w:type="spellEnd"/>
+      <w:r>
+        <w:t xml:space="preserve"> Working Time Tracker</w:t>
       </w:r>
       <w:r>
         <w:rPr>
@@ -9183,8 +9251,8 @@
           <w:lang w:val="en-US"/>
         </w:rPr>
       </w:pPr>
-      <w:bookmarkStart w:id="29" w:name="_Toc462485253"/>
-      <w:bookmarkStart w:id="30" w:name="_Toc510661214"/>
+      <w:bookmarkStart w:id="28" w:name="_Toc462485253"/>
+      <w:bookmarkStart w:id="29" w:name="_Toc510661214"/>
       <w:r>
         <w:rPr>
           <w:lang w:val="en-US"/>
@@ -9197,14 +9265,14 @@
         </w:rPr>
         <w:t xml:space="preserve">Development </w:t>
       </w:r>
+      <w:bookmarkEnd w:id="28"/>
+      <w:r>
+        <w:rPr>
+          <w:lang w:val="en-US"/>
+        </w:rPr>
+        <w:t>Environment</w:t>
+      </w:r>
       <w:bookmarkEnd w:id="29"/>
-      <w:r>
-        <w:rPr>
-          <w:lang w:val="en-US"/>
-        </w:rPr>
-        <w:t>Environment</w:t>
-      </w:r>
-      <w:bookmarkEnd w:id="30"/>
     </w:p>
     <w:p>
       <w:pPr>
@@ -9263,7 +9331,7 @@
       <w:pPr>
         <w:pStyle w:val="Titre4"/>
       </w:pPr>
-      <w:bookmarkStart w:id="31" w:name="_Toc462485254"/>
+      <w:bookmarkStart w:id="30" w:name="_Toc462485254"/>
       <w:r>
         <w:t xml:space="preserve">Visual Studio </w:t>
       </w:r>
@@ -9273,7 +9341,7 @@
       <w:r>
         <w:t>xtensions</w:t>
       </w:r>
-      <w:bookmarkEnd w:id="31"/>
+      <w:bookmarkEnd w:id="30"/>
     </w:p>
     <w:p>
       <w:pPr>
@@ -9308,12 +9376,14 @@
           <w:rStyle w:val="Lienhypertexte"/>
         </w:rPr>
       </w:pPr>
+      <w:proofErr w:type="spellStart"/>
       <w:r>
         <w:rPr>
           <w:lang w:bidi="ar-SA"/>
         </w:rPr>
         <w:t>GitExtensions</w:t>
       </w:r>
+      <w:proofErr w:type="spellEnd"/>
       <w:r>
         <w:rPr>
           <w:lang w:bidi="ar-SA"/>
@@ -9347,11 +9417,19 @@
           <w:rStyle w:val="Lienhypertexte"/>
         </w:rPr>
       </w:pPr>
-      <w:r>
-        <w:rPr>
-          <w:lang w:bidi="ar-SA"/>
-        </w:rPr>
-        <w:t xml:space="preserve">Codinion @ </w:t>
+      <w:proofErr w:type="spellStart"/>
+      <w:r>
+        <w:rPr>
+          <w:lang w:bidi="ar-SA"/>
+        </w:rPr>
+        <w:t>Codinion</w:t>
+      </w:r>
+      <w:proofErr w:type="spellEnd"/>
+      <w:r>
+        <w:rPr>
+          <w:lang w:bidi="ar-SA"/>
+        </w:rPr>
+        <w:t xml:space="preserve"> @ </w:t>
       </w:r>
       <w:hyperlink r:id="rId51" w:history="1">
         <w:r>
@@ -9368,12 +9446,14 @@
           <w:rStyle w:val="Lienhypertexte"/>
         </w:rPr>
       </w:pPr>
+      <w:proofErr w:type="spellStart"/>
       <w:r>
         <w:rPr>
           <w:lang w:bidi="ar-SA"/>
         </w:rPr>
         <w:t>CodeMaid</w:t>
       </w:r>
+      <w:proofErr w:type="spellEnd"/>
       <w:r>
         <w:rPr>
           <w:lang w:bidi="ar-SA"/>
@@ -9634,7 +9714,7 @@
           <w:lang w:val="en-US"/>
         </w:rPr>
       </w:pPr>
-      <w:bookmarkStart w:id="32" w:name="_Toc510661215"/>
+      <w:bookmarkStart w:id="31" w:name="_Toc510661215"/>
       <w:r>
         <w:rPr>
           <w:lang w:val="en-US"/>
@@ -9642,7 +9722,7 @@
         <w:lastRenderedPageBreak/>
         <w:t>Database</w:t>
       </w:r>
-      <w:bookmarkEnd w:id="32"/>
+      <w:bookmarkEnd w:id="31"/>
     </w:p>
     <w:p>
       <w:pPr>
@@ -9740,11 +9820,19 @@
           <w:rStyle w:val="Lienhypertexte"/>
         </w:rPr>
       </w:pPr>
-      <w:r>
-        <w:rPr>
-          <w:lang w:bidi="ar-SA"/>
-        </w:rPr>
-        <w:t xml:space="preserve">DbSchema @ </w:t>
+      <w:proofErr w:type="spellStart"/>
+      <w:r>
+        <w:rPr>
+          <w:lang w:bidi="ar-SA"/>
+        </w:rPr>
+        <w:t>DbSchema</w:t>
+      </w:r>
+      <w:proofErr w:type="spellEnd"/>
+      <w:r>
+        <w:rPr>
+          <w:lang w:bidi="ar-SA"/>
+        </w:rPr>
+        <w:t xml:space="preserve"> @ </w:t>
       </w:r>
       <w:hyperlink r:id="rId65" w:history="1">
         <w:r>
@@ -9762,14 +9850,14 @@
           <w:lang w:val="en-US"/>
         </w:rPr>
       </w:pPr>
-      <w:bookmarkStart w:id="33" w:name="_Toc510661216"/>
+      <w:bookmarkStart w:id="32" w:name="_Toc510661216"/>
       <w:r>
         <w:rPr>
           <w:lang w:val="en-US"/>
         </w:rPr>
         <w:t>Comments generator</w:t>
       </w:r>
-      <w:bookmarkEnd w:id="33"/>
+      <w:bookmarkEnd w:id="32"/>
     </w:p>
     <w:p>
       <w:pPr>
@@ -9810,16 +9898,16 @@
           <w:lang w:val="en-US"/>
         </w:rPr>
       </w:pPr>
-      <w:bookmarkStart w:id="34" w:name="_Toc462485255"/>
-      <w:bookmarkStart w:id="35" w:name="_Toc510661217"/>
+      <w:bookmarkStart w:id="33" w:name="_Toc462485255"/>
+      <w:bookmarkStart w:id="34" w:name="_Toc510661217"/>
       <w:r>
         <w:rPr>
           <w:lang w:val="en-US"/>
         </w:rPr>
         <w:t>Documentation generator</w:t>
       </w:r>
+      <w:bookmarkEnd w:id="33"/>
       <w:bookmarkEnd w:id="34"/>
-      <w:bookmarkEnd w:id="35"/>
     </w:p>
     <w:p>
       <w:pPr>
@@ -9860,8 +9948,8 @@
           <w:lang w:val="en-US"/>
         </w:rPr>
       </w:pPr>
-      <w:bookmarkStart w:id="36" w:name="_Toc462485256"/>
-      <w:bookmarkStart w:id="37" w:name="_Toc510661218"/>
+      <w:bookmarkStart w:id="35" w:name="_Toc462485256"/>
+      <w:bookmarkStart w:id="36" w:name="_Toc510661218"/>
       <w:r>
         <w:rPr>
           <w:lang w:val="en-US"/>
@@ -9874,8 +9962,8 @@
         </w:rPr>
         <w:t>packager</w:t>
       </w:r>
+      <w:bookmarkEnd w:id="35"/>
       <w:bookmarkEnd w:id="36"/>
-      <w:bookmarkEnd w:id="37"/>
     </w:p>
     <w:p>
       <w:pPr>
@@ -9932,7 +10020,7 @@
       <w:pPr>
         <w:pStyle w:val="Titre1"/>
       </w:pPr>
-      <w:bookmarkStart w:id="38" w:name="_Toc510661219"/>
+      <w:bookmarkStart w:id="37" w:name="_Toc510661219"/>
       <w:r>
         <w:lastRenderedPageBreak/>
         <w:t>Project d</w:t>
@@ -9940,274 +10028,274 @@
       <w:r>
         <w:t>ocuments</w:t>
       </w:r>
+      <w:bookmarkEnd w:id="37"/>
+    </w:p>
+    <w:p>
+      <w:pPr>
+        <w:pStyle w:val="Titre2"/>
+        <w:rPr>
+          <w:lang w:val="en-US"/>
+        </w:rPr>
+      </w:pPr>
+      <w:bookmarkStart w:id="38" w:name="_Toc510661220"/>
+      <w:r>
+        <w:rPr>
+          <w:lang w:val="en-US"/>
+        </w:rPr>
+        <w:t>G</w:t>
+      </w:r>
+      <w:r>
+        <w:rPr>
+          <w:lang w:val="en-US"/>
+        </w:rPr>
+        <w:t>uidelines</w:t>
+      </w:r>
       <w:bookmarkEnd w:id="38"/>
     </w:p>
     <w:p>
+      <w:r>
+        <w:t>Software g</w:t>
+      </w:r>
+      <w:r>
+        <w:t xml:space="preserve">uidelines are </w:t>
+      </w:r>
+      <w:r>
+        <w:t xml:space="preserve">the </w:t>
+      </w:r>
+      <w:r>
+        <w:t xml:space="preserve">rules that define </w:t>
+      </w:r>
+      <w:r>
+        <w:t xml:space="preserve">how to </w:t>
+      </w:r>
+      <w:r>
+        <w:t xml:space="preserve">create </w:t>
+      </w:r>
+      <w:r>
+        <w:t>applications</w:t>
+      </w:r>
+      <w:r>
+        <w:t>.</w:t>
+      </w:r>
+    </w:p>
+    <w:p>
+      <w:pPr>
+        <w:rPr>
+          <w:spacing w:val="-2"/>
+        </w:rPr>
+      </w:pPr>
+      <w:r>
+        <w:rPr>
+          <w:spacing w:val="-2"/>
+        </w:rPr>
+        <w:t>This one is the « </w:t>
+      </w:r>
+      <w:r>
+        <w:rPr>
+          <w:spacing w:val="-2"/>
+        </w:rPr>
+        <w:t>Software</w:t>
+      </w:r>
+      <w:r>
+        <w:rPr>
+          <w:spacing w:val="-2"/>
+        </w:rPr>
+        <w:t xml:space="preserve"> </w:t>
+      </w:r>
+      <w:r>
+        <w:rPr>
+          <w:spacing w:val="-2"/>
+        </w:rPr>
+        <w:t>Development Guidelines</w:t>
+      </w:r>
+      <w:r>
+        <w:rPr>
+          <w:spacing w:val="-2"/>
+        </w:rPr>
+        <w:t> »</w:t>
+      </w:r>
+      <w:r>
+        <w:rPr>
+          <w:spacing w:val="-2"/>
+        </w:rPr>
+        <w:t>.</w:t>
+      </w:r>
+    </w:p>
+    <w:p>
+      <w:r>
+        <w:rPr>
+          <w:spacing w:val="-2"/>
+        </w:rPr>
+        <w:t xml:space="preserve">It </w:t>
+      </w:r>
+      <w:r>
+        <w:rPr>
+          <w:spacing w:val="-2"/>
+        </w:rPr>
+        <w:t>indicates technical and structural</w:t>
+      </w:r>
+      <w:r>
+        <w:t xml:space="preserve"> means used for the </w:t>
+      </w:r>
+      <w:r>
+        <w:t>production</w:t>
+      </w:r>
+      <w:r>
+        <w:t xml:space="preserve">. </w:t>
+      </w:r>
+    </w:p>
+    <w:p>
+      <w:r>
+        <w:t>T</w:t>
+      </w:r>
+      <w:r>
+        <w:t>he « </w:t>
+      </w:r>
+      <w:r>
+        <w:t xml:space="preserve">Software </w:t>
+      </w:r>
+      <w:r>
+        <w:t>M</w:t>
+      </w:r>
+      <w:r>
+        <w:t xml:space="preserve">ethodology </w:t>
+      </w:r>
+      <w:r>
+        <w:t>G</w:t>
+      </w:r>
+      <w:r>
+        <w:t>uidelines »</w:t>
+      </w:r>
+      <w:r>
+        <w:t xml:space="preserve"> </w:t>
+      </w:r>
+      <w:r>
+        <w:t xml:space="preserve">indicates </w:t>
+      </w:r>
+      <w:r>
+        <w:t xml:space="preserve">executive </w:t>
+      </w:r>
+      <w:r>
+        <w:t>and functional</w:t>
+      </w:r>
+      <w:r>
+        <w:t xml:space="preserve"> processes</w:t>
+      </w:r>
+      <w:r>
+        <w:t>.</w:t>
+      </w:r>
+    </w:p>
+    <w:p>
+      <w:r>
+        <w:t>Some others can be made like one for user interfaces or robots.</w:t>
+      </w:r>
+    </w:p>
+    <w:p>
+      <w:r>
+        <w:t>They both take part in the « Software Manufacturing Guidelines »</w:t>
+      </w:r>
+      <w:r>
+        <w:t xml:space="preserve"> package</w:t>
+      </w:r>
+      <w:r>
+        <w:t>.</w:t>
+      </w:r>
+    </w:p>
+    <w:p>
+      <w:r>
+        <w:t>They are used to establish documents related to a specific project.</w:t>
+      </w:r>
+    </w:p>
+    <w:p>
+      <w:pPr>
+        <w:jc w:val="left"/>
+      </w:pPr>
+      <w:r>
+        <w:t xml:space="preserve">The </w:t>
+      </w:r>
+      <w:r>
+        <w:t>d</w:t>
+      </w:r>
+      <w:r>
+        <w:rPr>
+          <w:spacing w:val="-2"/>
+        </w:rPr>
+        <w:t xml:space="preserve">evelopment </w:t>
+      </w:r>
+      <w:r>
+        <w:rPr>
+          <w:spacing w:val="-2"/>
+        </w:rPr>
+        <w:t>g</w:t>
+      </w:r>
+      <w:r>
+        <w:rPr>
+          <w:spacing w:val="-2"/>
+        </w:rPr>
+        <w:t>uidelines</w:t>
+      </w:r>
+      <w:r>
+        <w:t xml:space="preserve"> </w:t>
+      </w:r>
+      <w:r>
+        <w:t>should be used with consistency within an organization.</w:t>
+      </w:r>
+    </w:p>
+    <w:p>
+      <w:pPr>
+        <w:jc w:val="left"/>
+      </w:pPr>
+      <w:r>
+        <w:t xml:space="preserve">The </w:t>
+      </w:r>
+      <w:r>
+        <w:t>m</w:t>
+      </w:r>
+      <w:r>
+        <w:t xml:space="preserve">ethodology </w:t>
+      </w:r>
+      <w:r>
+        <w:t>g</w:t>
+      </w:r>
+      <w:r>
+        <w:t>uidelines</w:t>
+      </w:r>
+      <w:r>
+        <w:t xml:space="preserve"> </w:t>
+      </w:r>
+      <w:r>
+        <w:t xml:space="preserve">may vary depending on </w:t>
+      </w:r>
+      <w:r>
+        <w:t xml:space="preserve">the </w:t>
+      </w:r>
+      <w:r>
+        <w:t>needs.</w:t>
+      </w:r>
+    </w:p>
+    <w:p>
+      <w:r>
+        <w:t>The nomenclature set forth below is currently used by the author.</w:t>
+      </w:r>
+      <w:r>
+        <w:t xml:space="preserve"> </w:t>
+      </w:r>
+    </w:p>
+    <w:p>
       <w:pPr>
         <w:pStyle w:val="Titre2"/>
         <w:rPr>
           <w:lang w:val="en-US"/>
         </w:rPr>
       </w:pPr>
-      <w:bookmarkStart w:id="39" w:name="_Toc510661220"/>
+      <w:bookmarkStart w:id="39" w:name="_Toc510661221"/>
       <w:r>
         <w:rPr>
           <w:lang w:val="en-US"/>
         </w:rPr>
-        <w:t>G</w:t>
-      </w:r>
-      <w:r>
-        <w:rPr>
-          <w:lang w:val="en-US"/>
-        </w:rPr>
-        <w:t>uidelines</w:t>
+        <w:t>Global specification</w:t>
       </w:r>
       <w:bookmarkEnd w:id="39"/>
-    </w:p>
-    <w:p>
-      <w:r>
-        <w:t>Software g</w:t>
-      </w:r>
-      <w:r>
-        <w:t xml:space="preserve">uidelines are </w:t>
-      </w:r>
-      <w:r>
-        <w:t xml:space="preserve">the </w:t>
-      </w:r>
-      <w:r>
-        <w:t xml:space="preserve">rules that define </w:t>
-      </w:r>
-      <w:r>
-        <w:t xml:space="preserve">how to </w:t>
-      </w:r>
-      <w:r>
-        <w:t xml:space="preserve">create </w:t>
-      </w:r>
-      <w:r>
-        <w:t>applications</w:t>
-      </w:r>
-      <w:r>
-        <w:t>.</w:t>
-      </w:r>
-    </w:p>
-    <w:p>
-      <w:pPr>
-        <w:rPr>
-          <w:spacing w:val="-2"/>
-        </w:rPr>
-      </w:pPr>
-      <w:r>
-        <w:rPr>
-          <w:spacing w:val="-2"/>
-        </w:rPr>
-        <w:t>This one is the « </w:t>
-      </w:r>
-      <w:r>
-        <w:rPr>
-          <w:spacing w:val="-2"/>
-        </w:rPr>
-        <w:t>Software</w:t>
-      </w:r>
-      <w:r>
-        <w:rPr>
-          <w:spacing w:val="-2"/>
-        </w:rPr>
-        <w:t xml:space="preserve"> </w:t>
-      </w:r>
-      <w:r>
-        <w:rPr>
-          <w:spacing w:val="-2"/>
-        </w:rPr>
-        <w:t>Development Guidelines</w:t>
-      </w:r>
-      <w:r>
-        <w:rPr>
-          <w:spacing w:val="-2"/>
-        </w:rPr>
-        <w:t> »</w:t>
-      </w:r>
-      <w:r>
-        <w:rPr>
-          <w:spacing w:val="-2"/>
-        </w:rPr>
-        <w:t>.</w:t>
-      </w:r>
-    </w:p>
-    <w:p>
-      <w:r>
-        <w:rPr>
-          <w:spacing w:val="-2"/>
-        </w:rPr>
-        <w:t xml:space="preserve">It </w:t>
-      </w:r>
-      <w:r>
-        <w:rPr>
-          <w:spacing w:val="-2"/>
-        </w:rPr>
-        <w:t>indicates technical and structural</w:t>
-      </w:r>
-      <w:r>
-        <w:t xml:space="preserve"> means used for the </w:t>
-      </w:r>
-      <w:r>
-        <w:t>production</w:t>
-      </w:r>
-      <w:r>
-        <w:t xml:space="preserve">. </w:t>
-      </w:r>
-    </w:p>
-    <w:p>
-      <w:r>
-        <w:t>T</w:t>
-      </w:r>
-      <w:r>
-        <w:t>he « </w:t>
-      </w:r>
-      <w:r>
-        <w:t xml:space="preserve">Software </w:t>
-      </w:r>
-      <w:r>
-        <w:t>M</w:t>
-      </w:r>
-      <w:r>
-        <w:t xml:space="preserve">ethodology </w:t>
-      </w:r>
-      <w:r>
-        <w:t>G</w:t>
-      </w:r>
-      <w:r>
-        <w:t>uidelines »</w:t>
-      </w:r>
-      <w:r>
-        <w:t xml:space="preserve"> </w:t>
-      </w:r>
-      <w:r>
-        <w:t xml:space="preserve">indicates </w:t>
-      </w:r>
-      <w:r>
-        <w:t xml:space="preserve">executive </w:t>
-      </w:r>
-      <w:r>
-        <w:t>and functional</w:t>
-      </w:r>
-      <w:r>
-        <w:t xml:space="preserve"> processes</w:t>
-      </w:r>
-      <w:r>
-        <w:t>.</w:t>
-      </w:r>
-    </w:p>
-    <w:p>
-      <w:r>
-        <w:t>Some others can be made like one for user interfaces or robots.</w:t>
-      </w:r>
-    </w:p>
-    <w:p>
-      <w:r>
-        <w:t>They both take part in the « Software Manufacturing Guidelines »</w:t>
-      </w:r>
-      <w:r>
-        <w:t xml:space="preserve"> package</w:t>
-      </w:r>
-      <w:r>
-        <w:t>.</w:t>
-      </w:r>
-    </w:p>
-    <w:p>
-      <w:r>
-        <w:t>They are used to establish documents related to a specific project.</w:t>
-      </w:r>
-    </w:p>
-    <w:p>
-      <w:pPr>
-        <w:jc w:val="left"/>
-      </w:pPr>
-      <w:r>
-        <w:t xml:space="preserve">The </w:t>
-      </w:r>
-      <w:r>
-        <w:t>d</w:t>
-      </w:r>
-      <w:r>
-        <w:rPr>
-          <w:spacing w:val="-2"/>
-        </w:rPr>
-        <w:t xml:space="preserve">evelopment </w:t>
-      </w:r>
-      <w:r>
-        <w:rPr>
-          <w:spacing w:val="-2"/>
-        </w:rPr>
-        <w:t>g</w:t>
-      </w:r>
-      <w:r>
-        <w:rPr>
-          <w:spacing w:val="-2"/>
-        </w:rPr>
-        <w:t>uidelines</w:t>
-      </w:r>
-      <w:r>
-        <w:t xml:space="preserve"> </w:t>
-      </w:r>
-      <w:r>
-        <w:t>should be used with consistency within an organization.</w:t>
-      </w:r>
-    </w:p>
-    <w:p>
-      <w:pPr>
-        <w:jc w:val="left"/>
-      </w:pPr>
-      <w:r>
-        <w:t xml:space="preserve">The </w:t>
-      </w:r>
-      <w:r>
-        <w:t>m</w:t>
-      </w:r>
-      <w:r>
-        <w:t xml:space="preserve">ethodology </w:t>
-      </w:r>
-      <w:r>
-        <w:t>g</w:t>
-      </w:r>
-      <w:r>
-        <w:t>uidelines</w:t>
-      </w:r>
-      <w:r>
-        <w:t xml:space="preserve"> </w:t>
-      </w:r>
-      <w:r>
-        <w:t xml:space="preserve">may vary depending on </w:t>
-      </w:r>
-      <w:r>
-        <w:t xml:space="preserve">the </w:t>
-      </w:r>
-      <w:r>
-        <w:t>needs.</w:t>
-      </w:r>
-    </w:p>
-    <w:p>
-      <w:r>
-        <w:t>The nomenclature set forth below is currently used by the author.</w:t>
-      </w:r>
-      <w:r>
-        <w:t xml:space="preserve"> </w:t>
-      </w:r>
-    </w:p>
-    <w:p>
-      <w:pPr>
-        <w:pStyle w:val="Titre2"/>
-        <w:rPr>
-          <w:lang w:val="en-US"/>
-        </w:rPr>
-      </w:pPr>
-      <w:bookmarkStart w:id="40" w:name="_Toc510661221"/>
-      <w:r>
-        <w:rPr>
-          <w:lang w:val="en-US"/>
-        </w:rPr>
-        <w:t>Global specification</w:t>
-      </w:r>
-      <w:bookmarkEnd w:id="40"/>
     </w:p>
     <w:p>
       <w:r>
@@ -10392,14 +10480,14 @@
           <w:lang w:val="en-US"/>
         </w:rPr>
       </w:pPr>
-      <w:bookmarkStart w:id="41" w:name="_Toc510661222"/>
+      <w:bookmarkStart w:id="40" w:name="_Toc510661222"/>
       <w:r>
         <w:rPr>
           <w:lang w:val="en-US"/>
         </w:rPr>
         <w:t>Overall realization</w:t>
       </w:r>
-      <w:bookmarkEnd w:id="41"/>
+      <w:bookmarkEnd w:id="40"/>
     </w:p>
     <w:p>
       <w:r>
@@ -10579,7 +10667,7 @@
           <w:lang w:val="en-US"/>
         </w:rPr>
       </w:pPr>
-      <w:bookmarkStart w:id="42" w:name="_Toc510661223"/>
+      <w:bookmarkStart w:id="41" w:name="_Toc510661223"/>
       <w:r>
         <w:rPr>
           <w:lang w:val="en-US"/>
@@ -10605,7 +10693,7 @@
         </w:rPr>
         <w:t>s</w:t>
       </w:r>
-      <w:bookmarkEnd w:id="42"/>
+      <w:bookmarkEnd w:id="41"/>
     </w:p>
     <w:p>
       <w:r>
@@ -10773,7 +10861,7 @@
           <w:lang w:val="en-US"/>
         </w:rPr>
       </w:pPr>
-      <w:bookmarkStart w:id="43" w:name="_Toc510661224"/>
+      <w:bookmarkStart w:id="42" w:name="_Toc510661224"/>
       <w:r>
         <w:rPr>
           <w:lang w:val="en-US"/>
@@ -10804,7 +10892,7 @@
         </w:rPr>
         <w:t>s</w:t>
       </w:r>
-      <w:bookmarkEnd w:id="43"/>
+      <w:bookmarkEnd w:id="42"/>
     </w:p>
     <w:p>
       <w:r>
@@ -11029,14 +11117,14 @@
           <w:lang w:val="en-US"/>
         </w:rPr>
       </w:pPr>
-      <w:bookmarkStart w:id="44" w:name="_Toc510661225"/>
+      <w:bookmarkStart w:id="43" w:name="_Toc510661225"/>
       <w:r>
         <w:rPr>
           <w:lang w:val="en-US"/>
         </w:rPr>
         <w:t>User documentation</w:t>
       </w:r>
-      <w:bookmarkEnd w:id="44"/>
+      <w:bookmarkEnd w:id="43"/>
     </w:p>
     <w:p>
       <w:r>
@@ -11133,7 +11221,7 @@
           <w:lang w:val="en-US"/>
         </w:rPr>
       </w:pPr>
-      <w:bookmarkStart w:id="45" w:name="_Toc510661226"/>
+      <w:bookmarkStart w:id="44" w:name="_Toc510661226"/>
       <w:r>
         <w:rPr>
           <w:lang w:val="en-US"/>
@@ -11141,7 +11229,7 @@
         <w:lastRenderedPageBreak/>
         <w:t>Time tracking stages</w:t>
       </w:r>
-      <w:bookmarkEnd w:id="45"/>
+      <w:bookmarkEnd w:id="44"/>
     </w:p>
     <w:p>
       <w:pPr>
@@ -11415,7 +11503,7 @@
       <w:pPr>
         <w:pStyle w:val="Titre1"/>
       </w:pPr>
-      <w:bookmarkStart w:id="46" w:name="_Toc510661227"/>
+      <w:bookmarkStart w:id="45" w:name="_Toc510661227"/>
       <w:r>
         <w:lastRenderedPageBreak/>
         <w:t>F</w:t>
@@ -11423,7 +11511,7 @@
       <w:r>
         <w:t>older structure</w:t>
       </w:r>
-      <w:bookmarkEnd w:id="46"/>
+      <w:bookmarkEnd w:id="45"/>
     </w:p>
     <w:p>
       <w:pPr>
@@ -11457,26 +11545,61 @@
       <w:pPr>
         <w:pStyle w:val="Titre1"/>
       </w:pPr>
-      <w:bookmarkStart w:id="47" w:name="_Toc510661228"/>
+      <w:bookmarkStart w:id="46" w:name="_Toc510661228"/>
       <w:r>
         <w:lastRenderedPageBreak/>
         <w:t>Naming convention</w:t>
       </w:r>
+      <w:bookmarkEnd w:id="46"/>
+    </w:p>
+    <w:p>
+      <w:pPr>
+        <w:pStyle w:val="Titre2"/>
+        <w:rPr>
+          <w:lang w:val="en-US"/>
+        </w:rPr>
+      </w:pPr>
+      <w:bookmarkStart w:id="47" w:name="_Toc510661229"/>
+      <w:r>
+        <w:rPr>
+          <w:lang w:val="en-US"/>
+        </w:rPr>
+        <w:t>File</w:t>
+      </w:r>
+      <w:r>
+        <w:rPr>
+          <w:lang w:val="en-US"/>
+        </w:rPr>
+        <w:t>s</w:t>
+      </w:r>
       <w:bookmarkEnd w:id="47"/>
     </w:p>
     <w:p>
       <w:pPr>
+        <w:rPr>
+          <w:lang w:bidi="ar-SA"/>
+        </w:rPr>
+      </w:pPr>
+      <w:r>
+        <w:rPr>
+          <w:lang w:bidi="ar-SA"/>
+        </w:rPr>
+        <w:t>This section is undescribed yet.</w:t>
+      </w:r>
+    </w:p>
+    <w:p>
+      <w:pPr>
         <w:pStyle w:val="Titre2"/>
         <w:rPr>
           <w:lang w:val="en-US"/>
         </w:rPr>
       </w:pPr>
-      <w:bookmarkStart w:id="48" w:name="_Toc510661229"/>
+      <w:bookmarkStart w:id="48" w:name="_Toc510661230"/>
       <w:r>
         <w:rPr>
           <w:lang w:val="en-US"/>
         </w:rPr>
-        <w:t>File</w:t>
+        <w:t>Namespace</w:t>
       </w:r>
       <w:r>
         <w:rPr>
@@ -11506,12 +11629,12 @@
           <w:lang w:val="en-US"/>
         </w:rPr>
       </w:pPr>
-      <w:bookmarkStart w:id="49" w:name="_Toc510661230"/>
+      <w:bookmarkStart w:id="49" w:name="_Toc510661231"/>
       <w:r>
         <w:rPr>
           <w:lang w:val="en-US"/>
         </w:rPr>
-        <w:t>Namespace</w:t>
+        <w:t>Type</w:t>
       </w:r>
       <w:r>
         <w:rPr>
@@ -11536,17 +11659,80 @@
     </w:p>
     <w:p>
       <w:pPr>
+        <w:pStyle w:val="Titre3"/>
+      </w:pPr>
+      <w:r>
+        <w:t>Enum</w:t>
+      </w:r>
+    </w:p>
+    <w:p>
+      <w:pPr>
+        <w:rPr>
+          <w:lang w:bidi="ar-SA"/>
+        </w:rPr>
+      </w:pPr>
+      <w:r>
+        <w:rPr>
+          <w:lang w:bidi="ar-SA"/>
+        </w:rPr>
+        <w:t>This section is undescribed yet.</w:t>
+      </w:r>
+    </w:p>
+    <w:p>
+      <w:pPr>
+        <w:pStyle w:val="Titre3"/>
+      </w:pPr>
+      <w:r>
+        <w:t>Class</w:t>
+      </w:r>
+    </w:p>
+    <w:p>
+      <w:pPr>
+        <w:rPr>
+          <w:lang w:bidi="ar-SA"/>
+        </w:rPr>
+      </w:pPr>
+      <w:r>
+        <w:rPr>
+          <w:lang w:bidi="ar-SA"/>
+        </w:rPr>
+        <w:t>This section is undescribed yet.</w:t>
+      </w:r>
+    </w:p>
+    <w:p>
+      <w:pPr>
+        <w:pStyle w:val="Titre3"/>
+      </w:pPr>
+      <w:r>
+        <w:t>Interface</w:t>
+      </w:r>
+    </w:p>
+    <w:p>
+      <w:pPr>
+        <w:rPr>
+          <w:lang w:bidi="ar-SA"/>
+        </w:rPr>
+      </w:pPr>
+      <w:r>
+        <w:rPr>
+          <w:lang w:bidi="ar-SA"/>
+        </w:rPr>
+        <w:t>This section is undescribed yet.</w:t>
+      </w:r>
+    </w:p>
+    <w:p>
+      <w:pPr>
         <w:pStyle w:val="Titre2"/>
         <w:rPr>
           <w:lang w:val="en-US"/>
         </w:rPr>
       </w:pPr>
-      <w:bookmarkStart w:id="50" w:name="_Toc510661231"/>
+      <w:bookmarkStart w:id="50" w:name="_Toc510661232"/>
       <w:r>
         <w:rPr>
           <w:lang w:val="en-US"/>
         </w:rPr>
-        <w:t>Type</w:t>
+        <w:t>Variable</w:t>
       </w:r>
       <w:r>
         <w:rPr>
@@ -11574,7 +11760,7 @@
         <w:pStyle w:val="Titre3"/>
       </w:pPr>
       <w:r>
-        <w:t>Enum</w:t>
+        <w:t>Instance</w:t>
       </w:r>
     </w:p>
     <w:p>
@@ -11595,7 +11781,7 @@
         <w:pStyle w:val="Titre3"/>
       </w:pPr>
       <w:r>
-        <w:t>Class</w:t>
+        <w:t>Local</w:t>
       </w:r>
     </w:p>
     <w:p>
@@ -11613,38 +11799,17 @@
     </w:p>
     <w:p>
       <w:pPr>
-        <w:pStyle w:val="Titre3"/>
-      </w:pPr>
-      <w:r>
-        <w:t>Interface</w:t>
-      </w:r>
-    </w:p>
-    <w:p>
-      <w:pPr>
-        <w:rPr>
-          <w:lang w:bidi="ar-SA"/>
-        </w:rPr>
-      </w:pPr>
-      <w:r>
-        <w:rPr>
-          <w:lang w:bidi="ar-SA"/>
-        </w:rPr>
-        <w:t>This section is undescribed yet.</w:t>
-      </w:r>
-    </w:p>
-    <w:p>
-      <w:pPr>
         <w:pStyle w:val="Titre2"/>
         <w:rPr>
           <w:lang w:val="en-US"/>
         </w:rPr>
       </w:pPr>
-      <w:bookmarkStart w:id="51" w:name="_Toc510661232"/>
+      <w:bookmarkStart w:id="51" w:name="_Toc510661233"/>
       <w:r>
         <w:rPr>
           <w:lang w:val="en-US"/>
         </w:rPr>
-        <w:t>Variable</w:t>
+        <w:t>Method</w:t>
       </w:r>
       <w:r>
         <w:rPr>
@@ -11653,83 +11818,6 @@
         <w:t>s</w:t>
       </w:r>
       <w:bookmarkEnd w:id="51"/>
-    </w:p>
-    <w:p>
-      <w:pPr>
-        <w:rPr>
-          <w:lang w:bidi="ar-SA"/>
-        </w:rPr>
-      </w:pPr>
-      <w:r>
-        <w:rPr>
-          <w:lang w:bidi="ar-SA"/>
-        </w:rPr>
-        <w:t>This section is undescribed yet.</w:t>
-      </w:r>
-    </w:p>
-    <w:p>
-      <w:pPr>
-        <w:pStyle w:val="Titre3"/>
-      </w:pPr>
-      <w:r>
-        <w:t>Instance</w:t>
-      </w:r>
-    </w:p>
-    <w:p>
-      <w:pPr>
-        <w:rPr>
-          <w:lang w:bidi="ar-SA"/>
-        </w:rPr>
-      </w:pPr>
-      <w:r>
-        <w:rPr>
-          <w:lang w:bidi="ar-SA"/>
-        </w:rPr>
-        <w:t>This section is undescribed yet.</w:t>
-      </w:r>
-    </w:p>
-    <w:p>
-      <w:pPr>
-        <w:pStyle w:val="Titre3"/>
-      </w:pPr>
-      <w:r>
-        <w:t>Local</w:t>
-      </w:r>
-    </w:p>
-    <w:p>
-      <w:pPr>
-        <w:rPr>
-          <w:lang w:bidi="ar-SA"/>
-        </w:rPr>
-      </w:pPr>
-      <w:r>
-        <w:rPr>
-          <w:lang w:bidi="ar-SA"/>
-        </w:rPr>
-        <w:t>This section is undescribed yet.</w:t>
-      </w:r>
-    </w:p>
-    <w:p>
-      <w:pPr>
-        <w:pStyle w:val="Titre2"/>
-        <w:rPr>
-          <w:lang w:val="en-US"/>
-        </w:rPr>
-      </w:pPr>
-      <w:bookmarkStart w:id="52" w:name="_Toc510661233"/>
-      <w:r>
-        <w:rPr>
-          <w:lang w:val="en-US"/>
-        </w:rPr>
-        <w:t>Method</w:t>
-      </w:r>
-      <w:r>
-        <w:rPr>
-          <w:lang w:val="en-US"/>
-        </w:rPr>
-        <w:t>s</w:t>
-      </w:r>
-      <w:bookmarkEnd w:id="52"/>
     </w:p>
     <w:p>
       <w:pPr>
@@ -11761,26 +11849,61 @@
       <w:pPr>
         <w:pStyle w:val="Titre1"/>
       </w:pPr>
-      <w:bookmarkStart w:id="53" w:name="_Toc510661234"/>
+      <w:bookmarkStart w:id="52" w:name="_Toc510661234"/>
       <w:r>
         <w:lastRenderedPageBreak/>
         <w:t>Comments usage</w:t>
       </w:r>
+      <w:bookmarkEnd w:id="52"/>
+    </w:p>
+    <w:p>
+      <w:pPr>
+        <w:pStyle w:val="Titre2"/>
+        <w:rPr>
+          <w:lang w:val="en-US"/>
+        </w:rPr>
+      </w:pPr>
+      <w:bookmarkStart w:id="53" w:name="_Toc510661235"/>
+      <w:r>
+        <w:rPr>
+          <w:lang w:val="en-US"/>
+        </w:rPr>
+        <w:t>File</w:t>
+      </w:r>
+      <w:r>
+        <w:rPr>
+          <w:lang w:val="en-US"/>
+        </w:rPr>
+        <w:t>s</w:t>
+      </w:r>
       <w:bookmarkEnd w:id="53"/>
     </w:p>
     <w:p>
       <w:pPr>
+        <w:rPr>
+          <w:lang w:bidi="ar-SA"/>
+        </w:rPr>
+      </w:pPr>
+      <w:r>
+        <w:rPr>
+          <w:lang w:bidi="ar-SA"/>
+        </w:rPr>
+        <w:t>This section is undescribed yet.</w:t>
+      </w:r>
+    </w:p>
+    <w:p>
+      <w:pPr>
         <w:pStyle w:val="Titre2"/>
         <w:rPr>
           <w:lang w:val="en-US"/>
         </w:rPr>
       </w:pPr>
-      <w:bookmarkStart w:id="54" w:name="_Toc510661235"/>
+      <w:bookmarkStart w:id="54" w:name="_Toc510661236"/>
       <w:r>
         <w:rPr>
           <w:lang w:val="en-US"/>
         </w:rPr>
-        <w:t>File</w:t>
+        <w:t>Namespace</w:t>
       </w:r>
       <w:r>
         <w:rPr>
@@ -11810,12 +11933,12 @@
           <w:lang w:val="en-US"/>
         </w:rPr>
       </w:pPr>
-      <w:bookmarkStart w:id="55" w:name="_Toc510661236"/>
+      <w:bookmarkStart w:id="55" w:name="_Toc510661237"/>
       <w:r>
         <w:rPr>
           <w:lang w:val="en-US"/>
         </w:rPr>
-        <w:t>Namespace</w:t>
+        <w:t>Type</w:t>
       </w:r>
       <w:r>
         <w:rPr>
@@ -11845,12 +11968,12 @@
           <w:lang w:val="en-US"/>
         </w:rPr>
       </w:pPr>
-      <w:bookmarkStart w:id="56" w:name="_Toc510661237"/>
+      <w:bookmarkStart w:id="56" w:name="_Toc510661238"/>
       <w:r>
         <w:rPr>
           <w:lang w:val="en-US"/>
         </w:rPr>
-        <w:t>Type</w:t>
+        <w:t>Variable</w:t>
       </w:r>
       <w:r>
         <w:rPr>
@@ -11875,101 +11998,66 @@
     </w:p>
     <w:p>
       <w:pPr>
+        <w:pStyle w:val="Titre3"/>
+      </w:pPr>
+      <w:r>
+        <w:t>Instance</w:t>
+      </w:r>
+    </w:p>
+    <w:p>
+      <w:pPr>
+        <w:rPr>
+          <w:lang w:bidi="ar-SA"/>
+        </w:rPr>
+      </w:pPr>
+      <w:r>
+        <w:rPr>
+          <w:lang w:bidi="ar-SA"/>
+        </w:rPr>
+        <w:t>This section is undescribed yet.</w:t>
+      </w:r>
+    </w:p>
+    <w:p>
+      <w:pPr>
         <w:pStyle w:val="Titre2"/>
         <w:rPr>
           <w:lang w:val="en-US"/>
         </w:rPr>
       </w:pPr>
-      <w:bookmarkStart w:id="57" w:name="_Toc510661238"/>
+      <w:bookmarkStart w:id="57" w:name="_Toc510661239"/>
       <w:r>
         <w:rPr>
           <w:lang w:val="en-US"/>
         </w:rPr>
-        <w:t>Variable</w:t>
-      </w:r>
-      <w:r>
-        <w:rPr>
-          <w:lang w:val="en-US"/>
-        </w:rPr>
+        <w:t>Method</w:t>
+      </w:r>
+      <w:bookmarkEnd w:id="57"/>
+    </w:p>
+    <w:p>
+      <w:pPr>
+        <w:rPr>
+          <w:lang w:bidi="ar-SA"/>
+        </w:rPr>
+      </w:pPr>
+      <w:r>
+        <w:rPr>
+          <w:lang w:bidi="ar-SA"/>
+        </w:rPr>
+        <w:t>This section is undescribed yet.</w:t>
+      </w:r>
+    </w:p>
+    <w:p>
+      <w:pPr>
+        <w:pStyle w:val="Titre2"/>
+      </w:pPr>
+      <w:bookmarkStart w:id="58" w:name="_Toc510661240"/>
+      <w:r>
+        <w:t>Algorithm</w:t>
+      </w:r>
+      <w:r>
         <w:t>s</w:t>
       </w:r>
-      <w:bookmarkEnd w:id="57"/>
-    </w:p>
-    <w:p>
-      <w:pPr>
-        <w:rPr>
-          <w:lang w:bidi="ar-SA"/>
-        </w:rPr>
-      </w:pPr>
-      <w:r>
-        <w:rPr>
-          <w:lang w:bidi="ar-SA"/>
-        </w:rPr>
-        <w:t>This section is undescribed yet.</w:t>
-      </w:r>
-    </w:p>
-    <w:p>
-      <w:pPr>
-        <w:pStyle w:val="Titre3"/>
-      </w:pPr>
-      <w:r>
-        <w:t>Instance</w:t>
-      </w:r>
-    </w:p>
-    <w:p>
-      <w:pPr>
-        <w:rPr>
-          <w:lang w:bidi="ar-SA"/>
-        </w:rPr>
-      </w:pPr>
-      <w:r>
-        <w:rPr>
-          <w:lang w:bidi="ar-SA"/>
-        </w:rPr>
-        <w:t>This section is undescribed yet.</w:t>
-      </w:r>
-    </w:p>
-    <w:p>
-      <w:pPr>
-        <w:pStyle w:val="Titre2"/>
-        <w:rPr>
-          <w:lang w:val="en-US"/>
-        </w:rPr>
-      </w:pPr>
-      <w:bookmarkStart w:id="58" w:name="_Toc510661239"/>
-      <w:r>
-        <w:rPr>
-          <w:lang w:val="en-US"/>
-        </w:rPr>
-        <w:t>Method</w:t>
-      </w:r>
       <w:bookmarkEnd w:id="58"/>
-    </w:p>
-    <w:p>
-      <w:pPr>
-        <w:rPr>
-          <w:lang w:bidi="ar-SA"/>
-        </w:rPr>
-      </w:pPr>
-      <w:r>
-        <w:rPr>
-          <w:lang w:bidi="ar-SA"/>
-        </w:rPr>
-        <w:t>This section is undescribed yet.</w:t>
-      </w:r>
-    </w:p>
-    <w:p>
-      <w:pPr>
-        <w:pStyle w:val="Titre2"/>
-      </w:pPr>
-      <w:bookmarkStart w:id="59" w:name="_Toc510661240"/>
-      <w:r>
-        <w:t>Algorithm</w:t>
-      </w:r>
-      <w:r>
-        <w:t>s</w:t>
-      </w:r>
-      <w:bookmarkEnd w:id="59"/>
     </w:p>
     <w:p>
       <w:pPr>
@@ -12000,26 +12088,55 @@
       <w:pPr>
         <w:pStyle w:val="Titre1"/>
       </w:pPr>
-      <w:bookmarkStart w:id="60" w:name="_Toc510661241"/>
+      <w:bookmarkStart w:id="59" w:name="_Toc510661241"/>
       <w:r>
         <w:lastRenderedPageBreak/>
         <w:t>Code formatting</w:t>
       </w:r>
+      <w:bookmarkEnd w:id="59"/>
+    </w:p>
+    <w:p>
+      <w:pPr>
+        <w:pStyle w:val="Titre2"/>
+        <w:rPr>
+          <w:lang w:val="en-US"/>
+        </w:rPr>
+      </w:pPr>
+      <w:bookmarkStart w:id="60" w:name="_Toc510661242"/>
+      <w:r>
+        <w:rPr>
+          <w:lang w:val="en-US"/>
+        </w:rPr>
+        <w:t>Indentations</w:t>
+      </w:r>
       <w:bookmarkEnd w:id="60"/>
     </w:p>
     <w:p>
       <w:pPr>
+        <w:rPr>
+          <w:lang w:bidi="ar-SA"/>
+        </w:rPr>
+      </w:pPr>
+      <w:r>
+        <w:rPr>
+          <w:lang w:bidi="ar-SA"/>
+        </w:rPr>
+        <w:t>This section is undescribed yet.</w:t>
+      </w:r>
+    </w:p>
+    <w:p>
+      <w:pPr>
         <w:pStyle w:val="Titre2"/>
         <w:rPr>
           <w:lang w:val="en-US"/>
         </w:rPr>
       </w:pPr>
-      <w:bookmarkStart w:id="61" w:name="_Toc510661242"/>
+      <w:bookmarkStart w:id="61" w:name="_Toc510661243"/>
       <w:r>
         <w:rPr>
           <w:lang w:val="en-US"/>
         </w:rPr>
-        <w:t>Indentations</w:t>
+        <w:t>Lines</w:t>
       </w:r>
       <w:bookmarkEnd w:id="61"/>
     </w:p>
@@ -12043,12 +12160,12 @@
           <w:lang w:val="en-US"/>
         </w:rPr>
       </w:pPr>
-      <w:bookmarkStart w:id="62" w:name="_Toc510661243"/>
+      <w:bookmarkStart w:id="62" w:name="_Toc510661244"/>
       <w:r>
         <w:rPr>
           <w:lang w:val="en-US"/>
         </w:rPr>
-        <w:t>Lines</w:t>
+        <w:t>Brackets</w:t>
       </w:r>
       <w:bookmarkEnd w:id="62"/>
     </w:p>
@@ -12072,12 +12189,12 @@
           <w:lang w:val="en-US"/>
         </w:rPr>
       </w:pPr>
-      <w:bookmarkStart w:id="63" w:name="_Toc510661244"/>
+      <w:bookmarkStart w:id="63" w:name="_Toc510661245"/>
       <w:r>
         <w:rPr>
           <w:lang w:val="en-US"/>
         </w:rPr>
-        <w:t>Brackets</w:t>
+        <w:t>Declarations</w:t>
       </w:r>
       <w:bookmarkEnd w:id="63"/>
     </w:p>
@@ -12101,12 +12218,12 @@
           <w:lang w:val="en-US"/>
         </w:rPr>
       </w:pPr>
-      <w:bookmarkStart w:id="64" w:name="_Toc510661245"/>
+      <w:bookmarkStart w:id="64" w:name="_Toc510661246"/>
       <w:r>
         <w:rPr>
           <w:lang w:val="en-US"/>
         </w:rPr>
-        <w:t>Declarations</w:t>
+        <w:t>Signatures</w:t>
       </w:r>
       <w:bookmarkEnd w:id="64"/>
     </w:p>
@@ -12130,12 +12247,12 @@
           <w:lang w:val="en-US"/>
         </w:rPr>
       </w:pPr>
-      <w:bookmarkStart w:id="65" w:name="_Toc510661246"/>
+      <w:bookmarkStart w:id="65" w:name="_Toc510661247"/>
       <w:r>
         <w:rPr>
           <w:lang w:val="en-US"/>
         </w:rPr>
-        <w:t>Signatures</w:t>
+        <w:t>Statements</w:t>
       </w:r>
       <w:bookmarkEnd w:id="65"/>
     </w:p>
@@ -12159,43 +12276,14 @@
           <w:lang w:val="en-US"/>
         </w:rPr>
       </w:pPr>
-      <w:bookmarkStart w:id="66" w:name="_Toc510661247"/>
+      <w:bookmarkStart w:id="66" w:name="_Toc510661248"/>
       <w:r>
         <w:rPr>
           <w:lang w:val="en-US"/>
         </w:rPr>
-        <w:t>Statements</w:t>
+        <w:t>Allocations</w:t>
       </w:r>
       <w:bookmarkEnd w:id="66"/>
-    </w:p>
-    <w:p>
-      <w:pPr>
-        <w:rPr>
-          <w:lang w:bidi="ar-SA"/>
-        </w:rPr>
-      </w:pPr>
-      <w:r>
-        <w:rPr>
-          <w:lang w:bidi="ar-SA"/>
-        </w:rPr>
-        <w:t>This section is undescribed yet.</w:t>
-      </w:r>
-    </w:p>
-    <w:p>
-      <w:pPr>
-        <w:pStyle w:val="Titre2"/>
-        <w:rPr>
-          <w:lang w:val="en-US"/>
-        </w:rPr>
-      </w:pPr>
-      <w:bookmarkStart w:id="67" w:name="_Toc510661248"/>
-      <w:r>
-        <w:rPr>
-          <w:lang w:val="en-US"/>
-        </w:rPr>
-        <w:t>Allocations</w:t>
-      </w:r>
-      <w:bookmarkEnd w:id="67"/>
     </w:p>
     <w:p>
       <w:pPr>
@@ -12236,26 +12324,55 @@
       <w:pPr>
         <w:pStyle w:val="Titre1"/>
       </w:pPr>
-      <w:bookmarkStart w:id="68" w:name="_Toc510661249"/>
+      <w:bookmarkStart w:id="67" w:name="_Toc510661249"/>
       <w:r>
         <w:lastRenderedPageBreak/>
         <w:t>UI design</w:t>
       </w:r>
+      <w:bookmarkEnd w:id="67"/>
+    </w:p>
+    <w:p>
+      <w:pPr>
+        <w:pStyle w:val="Titre2"/>
+        <w:rPr>
+          <w:lang w:val="en-US"/>
+        </w:rPr>
+      </w:pPr>
+      <w:bookmarkStart w:id="68" w:name="_Toc510661250"/>
+      <w:r>
+        <w:rPr>
+          <w:lang w:val="en-US"/>
+        </w:rPr>
+        <w:t>Console</w:t>
+      </w:r>
       <w:bookmarkEnd w:id="68"/>
     </w:p>
     <w:p>
       <w:pPr>
+        <w:rPr>
+          <w:lang w:bidi="ar-SA"/>
+        </w:rPr>
+      </w:pPr>
+      <w:r>
+        <w:rPr>
+          <w:lang w:bidi="ar-SA"/>
+        </w:rPr>
+        <w:t>This section is undescribed yet.</w:t>
+      </w:r>
+    </w:p>
+    <w:p>
+      <w:pPr>
         <w:pStyle w:val="Titre2"/>
         <w:rPr>
           <w:lang w:val="en-US"/>
         </w:rPr>
       </w:pPr>
-      <w:bookmarkStart w:id="69" w:name="_Toc510661250"/>
+      <w:bookmarkStart w:id="69" w:name="_Toc510661251"/>
       <w:r>
         <w:rPr>
           <w:lang w:val="en-US"/>
         </w:rPr>
-        <w:t>Console</w:t>
+        <w:t>Forms</w:t>
       </w:r>
       <w:bookmarkEnd w:id="69"/>
     </w:p>
@@ -12279,12 +12396,12 @@
           <w:lang w:val="en-US"/>
         </w:rPr>
       </w:pPr>
-      <w:bookmarkStart w:id="70" w:name="_Toc510661251"/>
+      <w:bookmarkStart w:id="70" w:name="_Toc510661252"/>
       <w:r>
         <w:rPr>
           <w:lang w:val="en-US"/>
         </w:rPr>
-        <w:t>Forms</w:t>
+        <w:t>Web</w:t>
       </w:r>
       <w:bookmarkEnd w:id="70"/>
     </w:p>
@@ -12308,12 +12425,12 @@
           <w:lang w:val="en-US"/>
         </w:rPr>
       </w:pPr>
-      <w:bookmarkStart w:id="71" w:name="_Toc510661252"/>
+      <w:bookmarkStart w:id="71" w:name="_Toc510661253"/>
       <w:r>
         <w:rPr>
           <w:lang w:val="en-US"/>
         </w:rPr>
-        <w:t>Web</w:t>
+        <w:t>Mobile</w:t>
       </w:r>
       <w:bookmarkEnd w:id="71"/>
     </w:p>
@@ -12337,43 +12454,14 @@
           <w:lang w:val="en-US"/>
         </w:rPr>
       </w:pPr>
-      <w:bookmarkStart w:id="72" w:name="_Toc510661253"/>
+      <w:bookmarkStart w:id="72" w:name="_Toc510661254"/>
       <w:r>
         <w:rPr>
           <w:lang w:val="en-US"/>
         </w:rPr>
-        <w:t>Mobile</w:t>
+        <w:t>TV</w:t>
       </w:r>
       <w:bookmarkEnd w:id="72"/>
-    </w:p>
-    <w:p>
-      <w:pPr>
-        <w:rPr>
-          <w:lang w:bidi="ar-SA"/>
-        </w:rPr>
-      </w:pPr>
-      <w:r>
-        <w:rPr>
-          <w:lang w:bidi="ar-SA"/>
-        </w:rPr>
-        <w:t>This section is undescribed yet.</w:t>
-      </w:r>
-    </w:p>
-    <w:p>
-      <w:pPr>
-        <w:pStyle w:val="Titre2"/>
-        <w:rPr>
-          <w:lang w:val="en-US"/>
-        </w:rPr>
-      </w:pPr>
-      <w:bookmarkStart w:id="73" w:name="_Toc510661254"/>
-      <w:r>
-        <w:rPr>
-          <w:lang w:val="en-US"/>
-        </w:rPr>
-        <w:t>TV</w:t>
-      </w:r>
-      <w:bookmarkEnd w:id="73"/>
     </w:p>
     <w:p>
       <w:pPr>
@@ -12407,8 +12495,8 @@
       <w:pPr>
         <w:pStyle w:val="Titre1"/>
       </w:pPr>
+      <w:bookmarkStart w:id="73" w:name="_Toc510661255"/>
       <w:bookmarkStart w:id="74" w:name="_Toc510476066"/>
-      <w:bookmarkStart w:id="75" w:name="_Toc510661255"/>
       <w:r>
         <w:lastRenderedPageBreak/>
         <w:t xml:space="preserve">Using </w:t>
@@ -12416,32 +12504,32 @@
       <w:r>
         <w:t>Git</w:t>
       </w:r>
+      <w:bookmarkEnd w:id="73"/>
+    </w:p>
+    <w:p>
+      <w:pPr>
+        <w:pStyle w:val="Titre2"/>
+      </w:pPr>
+      <w:bookmarkStart w:id="75" w:name="_Toc510661256"/>
+      <w:r>
+        <w:t>N</w:t>
+      </w:r>
+      <w:r>
+        <w:t xml:space="preserve">aming </w:t>
+      </w:r>
+      <w:r>
+        <w:t>r</w:t>
+      </w:r>
+      <w:r>
+        <w:t>epositor</w:t>
+      </w:r>
+      <w:r>
+        <w:t>y</w:t>
+      </w:r>
       <w:bookmarkEnd w:id="75"/>
     </w:p>
     <w:p>
       <w:pPr>
-        <w:pStyle w:val="Titre2"/>
-      </w:pPr>
-      <w:bookmarkStart w:id="76" w:name="_Toc510661256"/>
-      <w:r>
-        <w:t>N</w:t>
-      </w:r>
-      <w:r>
-        <w:t xml:space="preserve">aming </w:t>
-      </w:r>
-      <w:r>
-        <w:t>r</w:t>
-      </w:r>
-      <w:r>
-        <w:t>epositor</w:t>
-      </w:r>
-      <w:r>
-        <w:t>y</w:t>
-      </w:r>
-      <w:bookmarkEnd w:id="76"/>
-    </w:p>
-    <w:p>
-      <w:pPr>
         <w:rPr>
           <w:lang w:val="en" w:bidi="ar-SA"/>
         </w:rPr>
@@ -12450,7 +12538,21 @@
         <w:rPr>
           <w:lang w:val="en" w:bidi="ar-SA"/>
         </w:rPr>
-        <w:t>&lt;project-name&gt;</w:t>
+        <w:t>&lt;</w:t>
+      </w:r>
+      <w:proofErr w:type="gramStart"/>
+      <w:r>
+        <w:rPr>
+          <w:lang w:val="en" w:bidi="ar-SA"/>
+        </w:rPr>
+        <w:t>project-name</w:t>
+      </w:r>
+      <w:proofErr w:type="gramEnd"/>
+      <w:r>
+        <w:rPr>
+          <w:lang w:val="en" w:bidi="ar-SA"/>
+        </w:rPr>
+        <w:t>&gt;</w:t>
       </w:r>
     </w:p>
     <w:p>
@@ -12508,7 +12610,7 @@
       <w:pPr>
         <w:pStyle w:val="Titre2"/>
       </w:pPr>
-      <w:bookmarkStart w:id="77" w:name="_Toc510661257"/>
+      <w:bookmarkStart w:id="76" w:name="_Toc510661257"/>
       <w:r>
         <w:t>N</w:t>
       </w:r>
@@ -12521,7 +12623,7 @@
       <w:r>
         <w:t>ranching</w:t>
       </w:r>
-      <w:bookmarkEnd w:id="77"/>
+      <w:bookmarkEnd w:id="76"/>
     </w:p>
     <w:p>
       <w:pPr>
@@ -12535,12 +12637,14 @@
         </w:rPr>
         <w:t>&lt;</w:t>
       </w:r>
+      <w:proofErr w:type="gramStart"/>
       <w:r>
         <w:rPr>
           <w:lang w:val="en" w:bidi="ar-SA"/>
         </w:rPr>
         <w:t>issue</w:t>
       </w:r>
+      <w:proofErr w:type="gramEnd"/>
       <w:r>
         <w:rPr>
           <w:lang w:val="en" w:bidi="ar-SA"/>
@@ -12617,13 +12721,7 @@
         <w:rPr>
           <w:lang w:val="en" w:bidi="ar-SA"/>
         </w:rPr>
-        <w:t>issue</w:t>
-      </w:r>
-      <w:r>
-        <w:rPr>
-          <w:lang w:val="en" w:bidi="ar-SA"/>
-        </w:rPr>
-        <w:t>-</w:t>
+        <w:t>issue-</w:t>
       </w:r>
       <w:r>
         <w:rPr>
@@ -12710,7 +12808,21 @@
         <w:rPr>
           <w:lang w:val="en" w:bidi="ar-SA"/>
         </w:rPr>
-        <w:t>test/ui-form</w:t>
+        <w:t>test/</w:t>
+      </w:r>
+      <w:proofErr w:type="spellStart"/>
+      <w:r>
+        <w:rPr>
+          <w:lang w:val="en" w:bidi="ar-SA"/>
+        </w:rPr>
+        <w:t>ui</w:t>
+      </w:r>
+      <w:proofErr w:type="spellEnd"/>
+      <w:r>
+        <w:rPr>
+          <w:lang w:val="en" w:bidi="ar-SA"/>
+        </w:rPr>
+        <w:t>-form</w:t>
       </w:r>
       <w:r>
         <w:rPr>
@@ -12760,7 +12872,7 @@
       <w:pPr>
         <w:pStyle w:val="Titre2"/>
       </w:pPr>
-      <w:bookmarkStart w:id="78" w:name="_Toc510661258"/>
+      <w:bookmarkStart w:id="77" w:name="_Toc510661258"/>
       <w:r>
         <w:t>N</w:t>
       </w:r>
@@ -12773,7 +12885,7 @@
       <w:r>
         <w:t>ag</w:t>
       </w:r>
-      <w:bookmarkEnd w:id="78"/>
+      <w:bookmarkEnd w:id="77"/>
     </w:p>
     <w:p>
       <w:pPr>
@@ -12787,12 +12899,14 @@
         </w:rPr>
         <w:t>&lt;</w:t>
       </w:r>
+      <w:proofErr w:type="gramStart"/>
       <w:r>
         <w:rPr>
           <w:lang w:val="en" w:bidi="ar-SA"/>
         </w:rPr>
         <w:t>version-or-stage</w:t>
       </w:r>
+      <w:proofErr w:type="gramEnd"/>
       <w:r>
         <w:rPr>
           <w:lang w:val="en" w:bidi="ar-SA"/>
@@ -12874,7 +12988,7 @@
       <w:pPr>
         <w:pStyle w:val="Titre2"/>
       </w:pPr>
-      <w:bookmarkStart w:id="79" w:name="_Toc510661259"/>
+      <w:bookmarkStart w:id="78" w:name="_Toc510661259"/>
       <w:r>
         <w:t>N</w:t>
       </w:r>
@@ -12887,7 +13001,7 @@
       <w:r>
         <w:t>ommit</w:t>
       </w:r>
-      <w:bookmarkEnd w:id="79"/>
+      <w:bookmarkEnd w:id="78"/>
     </w:p>
     <w:p>
       <w:pPr>
@@ -13191,11 +13305,19 @@
         </w:rPr>
         <w:t xml:space="preserve">Rename, </w:t>
       </w:r>
+      <w:proofErr w:type="gramStart"/>
       <w:r>
         <w:rPr>
           <w:lang w:val="en" w:bidi="ar-SA"/>
         </w:rPr>
-        <w:t>Remove, Delete</w:t>
+        <w:t>Remove</w:t>
+      </w:r>
+      <w:proofErr w:type="gramEnd"/>
+      <w:r>
+        <w:rPr>
+          <w:lang w:val="en" w:bidi="ar-SA"/>
+        </w:rPr>
+        <w:t>, Delete</w:t>
       </w:r>
       <w:r>
         <w:rPr>
@@ -13381,7 +13503,7 @@
       <w:pPr>
         <w:pStyle w:val="Titre1"/>
       </w:pPr>
-      <w:bookmarkStart w:id="80" w:name="_Toc510661260"/>
+      <w:bookmarkStart w:id="79" w:name="_Toc510661260"/>
       <w:r>
         <w:lastRenderedPageBreak/>
         <w:t xml:space="preserve">Using </w:t>
@@ -13390,62 +13512,62 @@
         <w:t>GitHub</w:t>
       </w:r>
       <w:bookmarkEnd w:id="74"/>
+      <w:bookmarkEnd w:id="79"/>
+    </w:p>
+    <w:p>
+      <w:pPr>
+        <w:pStyle w:val="Titre2"/>
+      </w:pPr>
+      <w:bookmarkStart w:id="80" w:name="_Toc510476073"/>
+      <w:bookmarkStart w:id="81" w:name="_Toc510661261"/>
+      <w:bookmarkStart w:id="82" w:name="_Toc510476067"/>
+      <w:r>
+        <w:t>GitHub Projects</w:t>
+      </w:r>
       <w:bookmarkEnd w:id="80"/>
+      <w:r>
+        <w:t xml:space="preserve"> vs ZenHub</w:t>
+      </w:r>
+      <w:bookmarkEnd w:id="81"/>
+    </w:p>
+    <w:p>
+      <w:r>
+        <w:t xml:space="preserve">One </w:t>
+      </w:r>
+      <w:r>
+        <w:t xml:space="preserve">GitHub project </w:t>
+      </w:r>
+      <w:r>
+        <w:t xml:space="preserve">can be </w:t>
+      </w:r>
+      <w:r>
+        <w:t xml:space="preserve">used as a storyboard </w:t>
+      </w:r>
+      <w:r>
+        <w:t>for one or more use case diagrams.</w:t>
+      </w:r>
+    </w:p>
+    <w:p>
+      <w:r>
+        <w:t>While this not allows advanced management yet, the author uses ZenHub</w:t>
+      </w:r>
+      <w:r>
+        <w:t xml:space="preserve"> and Epics</w:t>
+      </w:r>
+      <w:r>
+        <w:t>.</w:t>
+      </w:r>
     </w:p>
     <w:p>
       <w:pPr>
         <w:pStyle w:val="Titre2"/>
       </w:pPr>
-      <w:bookmarkStart w:id="81" w:name="_Toc510476073"/>
-      <w:bookmarkStart w:id="82" w:name="_Toc510476067"/>
-      <w:bookmarkStart w:id="83" w:name="_Toc510661261"/>
-      <w:r>
-        <w:t>GitHub Projects</w:t>
-      </w:r>
-      <w:bookmarkEnd w:id="81"/>
-      <w:r>
-        <w:t xml:space="preserve"> vs ZenHub</w:t>
-      </w:r>
+      <w:bookmarkStart w:id="83" w:name="_Toc510661262"/>
+      <w:r>
+        <w:t>Milestones</w:t>
+      </w:r>
+      <w:bookmarkEnd w:id="82"/>
       <w:bookmarkEnd w:id="83"/>
-    </w:p>
-    <w:p>
-      <w:r>
-        <w:t xml:space="preserve">One </w:t>
-      </w:r>
-      <w:r>
-        <w:t xml:space="preserve">GitHub project </w:t>
-      </w:r>
-      <w:r>
-        <w:t xml:space="preserve">can be </w:t>
-      </w:r>
-      <w:r>
-        <w:t xml:space="preserve">used as a storyboard </w:t>
-      </w:r>
-      <w:r>
-        <w:t>for one or more use case diagrams.</w:t>
-      </w:r>
-    </w:p>
-    <w:p>
-      <w:r>
-        <w:t>While this not allows advanced management yet, the author uses ZenHub</w:t>
-      </w:r>
-      <w:r>
-        <w:t xml:space="preserve"> and Epics</w:t>
-      </w:r>
-      <w:r>
-        <w:t>.</w:t>
-      </w:r>
-    </w:p>
-    <w:p>
-      <w:pPr>
-        <w:pStyle w:val="Titre2"/>
-      </w:pPr>
-      <w:bookmarkStart w:id="84" w:name="_Toc510661262"/>
-      <w:r>
-        <w:t>Milestones</w:t>
-      </w:r>
-      <w:bookmarkEnd w:id="82"/>
-      <w:bookmarkEnd w:id="84"/>
     </w:p>
     <w:p>
       <w:pPr>
@@ -13739,13 +13861,13 @@
       <w:pPr>
         <w:pStyle w:val="Titre2"/>
       </w:pPr>
-      <w:bookmarkStart w:id="85" w:name="_Toc510476069"/>
-      <w:bookmarkStart w:id="86" w:name="_Toc510661263"/>
+      <w:bookmarkStart w:id="84" w:name="_Toc510476069"/>
+      <w:bookmarkStart w:id="85" w:name="_Toc510661263"/>
       <w:r>
         <w:t>Pipelines</w:t>
       </w:r>
+      <w:bookmarkEnd w:id="84"/>
       <w:bookmarkEnd w:id="85"/>
-      <w:bookmarkEnd w:id="86"/>
     </w:p>
     <w:p>
       <w:pPr>
@@ -14878,15 +15000,15 @@
       <w:pPr>
         <w:pStyle w:val="Titre2"/>
       </w:pPr>
-      <w:bookmarkStart w:id="87" w:name="_Toc510476074"/>
+      <w:bookmarkStart w:id="86" w:name="_Toc510476074"/>
+      <w:bookmarkStart w:id="87" w:name="_Toc510661264"/>
       <w:bookmarkStart w:id="88" w:name="_Toc510476070"/>
-      <w:bookmarkStart w:id="89" w:name="_Toc510661264"/>
       <w:r>
         <w:lastRenderedPageBreak/>
         <w:t>Issue as User Story</w:t>
       </w:r>
+      <w:bookmarkEnd w:id="86"/>
       <w:bookmarkEnd w:id="87"/>
-      <w:bookmarkEnd w:id="89"/>
     </w:p>
     <w:p>
       <w:pPr>
@@ -15190,9 +15312,9 @@
       <w:pPr>
         <w:pStyle w:val="Titre2"/>
       </w:pPr>
+      <w:bookmarkStart w:id="89" w:name="_Toc510661265"/>
       <w:bookmarkStart w:id="90" w:name="_Toc510476072"/>
       <w:bookmarkStart w:id="91" w:name="_Toc510476075"/>
-      <w:bookmarkStart w:id="92" w:name="_Toc510661265"/>
       <w:r>
         <w:t xml:space="preserve">Issue </w:t>
       </w:r>
@@ -15202,7 +15324,7 @@
       <w:r>
         <w:t>stimate</w:t>
       </w:r>
-      <w:bookmarkEnd w:id="92"/>
+      <w:bookmarkEnd w:id="89"/>
     </w:p>
     <w:p>
       <w:pPr>
@@ -15376,7 +15498,7 @@
       <w:pPr>
         <w:pStyle w:val="Titre2"/>
       </w:pPr>
-      <w:bookmarkStart w:id="93" w:name="_Toc510661266"/>
+      <w:bookmarkStart w:id="92" w:name="_Toc510661266"/>
       <w:bookmarkEnd w:id="90"/>
       <w:r>
         <w:t>Issues h</w:t>
@@ -15384,7 +15506,7 @@
       <w:r>
         <w:t>ierarchy</w:t>
       </w:r>
-      <w:bookmarkEnd w:id="93"/>
+      <w:bookmarkEnd w:id="92"/>
     </w:p>
     <w:bookmarkEnd w:id="91"/>
     <w:p>
@@ -15846,14 +15968,16 @@
       <w:pPr>
         <w:pStyle w:val="Titre2"/>
       </w:pPr>
-      <w:bookmarkStart w:id="94" w:name="_Toc510476071"/>
-      <w:bookmarkStart w:id="95" w:name="_Toc510661267"/>
+      <w:bookmarkStart w:id="93" w:name="_Toc510476071"/>
+      <w:bookmarkStart w:id="94" w:name="_Toc510661267"/>
+      <w:bookmarkStart w:id="95" w:name="_GoBack"/>
       <w:bookmarkEnd w:id="88"/>
+      <w:bookmarkEnd w:id="95"/>
       <w:r>
         <w:t>Issue Labels</w:t>
       </w:r>
+      <w:bookmarkEnd w:id="93"/>
       <w:bookmarkEnd w:id="94"/>
-      <w:bookmarkEnd w:id="95"/>
     </w:p>
     <w:p>
       <w:pPr>
@@ -15926,11 +16050,19 @@
           <w:noProof w:val="0"/>
         </w:rPr>
       </w:pPr>
+      <w:proofErr w:type="gramStart"/>
       <w:r>
         <w:rPr>
           <w:noProof w:val="0"/>
         </w:rPr>
-        <w:t>group: project (management)</w:t>
+        <w:t>group</w:t>
+      </w:r>
+      <w:proofErr w:type="gramEnd"/>
+      <w:r>
+        <w:rPr>
+          <w:noProof w:val="0"/>
+        </w:rPr>
+        <w:t>: project (management)</w:t>
       </w:r>
     </w:p>
     <w:p>
@@ -15940,11 +16072,19 @@
           <w:noProof w:val="0"/>
         </w:rPr>
       </w:pPr>
+      <w:proofErr w:type="gramStart"/>
       <w:r>
         <w:rPr>
           <w:noProof w:val="0"/>
         </w:rPr>
-        <w:t>group: training (learning)</w:t>
+        <w:t>group</w:t>
+      </w:r>
+      <w:proofErr w:type="gramEnd"/>
+      <w:r>
+        <w:rPr>
+          <w:noProof w:val="0"/>
+        </w:rPr>
+        <w:t>: training (learning)</w:t>
       </w:r>
     </w:p>
     <w:p>
@@ -15954,16 +16094,24 @@
           <w:noProof w:val="0"/>
         </w:rPr>
       </w:pPr>
+      <w:proofErr w:type="gramStart"/>
       <w:r>
         <w:rPr>
           <w:noProof w:val="0"/>
         </w:rPr>
-        <w:t>group: analysis (requirements</w:t>
-      </w:r>
+        <w:t>group</w:t>
+      </w:r>
+      <w:proofErr w:type="gramEnd"/>
       <w:r>
         <w:rPr>
           <w:noProof w:val="0"/>
         </w:rPr>
+        <w:t>: analysis (requirements</w:t>
+      </w:r>
+      <w:r>
+        <w:rPr>
+          <w:noProof w:val="0"/>
+        </w:rPr>
         <w:t xml:space="preserve"> gathering</w:t>
       </w:r>
       <w:r>
@@ -15980,11 +16128,19 @@
           <w:noProof w:val="0"/>
         </w:rPr>
       </w:pPr>
+      <w:proofErr w:type="gramStart"/>
       <w:r>
         <w:rPr>
           <w:noProof w:val="0"/>
         </w:rPr>
-        <w:t>group: design (modeling)</w:t>
+        <w:t>group</w:t>
+      </w:r>
+      <w:proofErr w:type="gramEnd"/>
+      <w:r>
+        <w:rPr>
+          <w:noProof w:val="0"/>
+        </w:rPr>
+        <w:t>: design (modeling)</w:t>
       </w:r>
     </w:p>
     <w:p>
@@ -15994,16 +16150,24 @@
           <w:noProof w:val="0"/>
         </w:rPr>
       </w:pPr>
+      <w:proofErr w:type="gramStart"/>
       <w:r>
         <w:rPr>
           <w:noProof w:val="0"/>
         </w:rPr>
-        <w:t>group: cod</w:t>
-      </w:r>
+        <w:t>group</w:t>
+      </w:r>
+      <w:proofErr w:type="gramEnd"/>
       <w:r>
         <w:rPr>
           <w:noProof w:val="0"/>
         </w:rPr>
+        <w:t>: cod</w:t>
+      </w:r>
+      <w:r>
+        <w:rPr>
+          <w:noProof w:val="0"/>
+        </w:rPr>
         <w:t>e</w:t>
       </w:r>
       <w:r>
@@ -16020,16 +16184,24 @@
           <w:noProof w:val="0"/>
         </w:rPr>
       </w:pPr>
+      <w:proofErr w:type="gramStart"/>
       <w:r>
         <w:rPr>
           <w:noProof w:val="0"/>
         </w:rPr>
-        <w:t>group: manual (documentation</w:t>
-      </w:r>
+        <w:t>group</w:t>
+      </w:r>
+      <w:proofErr w:type="gramEnd"/>
       <w:r>
         <w:rPr>
           <w:noProof w:val="0"/>
         </w:rPr>
+        <w:t>: manual (documentation</w:t>
+      </w:r>
+      <w:r>
+        <w:rPr>
+          <w:noProof w:val="0"/>
+        </w:rPr>
         <w:t xml:space="preserve"> and guide</w:t>
       </w:r>
       <w:r>
@@ -16046,12 +16218,14 @@
           <w:noProof w:val="0"/>
         </w:rPr>
       </w:pPr>
+      <w:proofErr w:type="gramStart"/>
       <w:r>
         <w:rPr>
           <w:noProof w:val="0"/>
         </w:rPr>
         <w:t>group</w:t>
       </w:r>
+      <w:proofErr w:type="gramEnd"/>
       <w:r>
         <w:rPr>
           <w:noProof w:val="0"/>
@@ -16096,11 +16270,19 @@
           <w:noProof w:val="0"/>
         </w:rPr>
       </w:pPr>
+      <w:proofErr w:type="gramStart"/>
       <w:r>
         <w:rPr>
           <w:noProof w:val="0"/>
         </w:rPr>
-        <w:t xml:space="preserve">group: </w:t>
+        <w:t>group</w:t>
+      </w:r>
+      <w:proofErr w:type="gramEnd"/>
+      <w:r>
+        <w:rPr>
+          <w:noProof w:val="0"/>
+        </w:rPr>
+        <w:t xml:space="preserve">: </w:t>
       </w:r>
       <w:r>
         <w:rPr>
@@ -16159,11 +16341,19 @@
           <w:noProof w:val="0"/>
         </w:rPr>
       </w:pPr>
+      <w:proofErr w:type="gramStart"/>
       <w:r>
         <w:rPr>
           <w:noProof w:val="0"/>
         </w:rPr>
-        <w:t>type: legal (license)</w:t>
+        <w:t>type</w:t>
+      </w:r>
+      <w:proofErr w:type="gramEnd"/>
+      <w:r>
+        <w:rPr>
+          <w:noProof w:val="0"/>
+        </w:rPr>
+        <w:t>: legal (license)</w:t>
       </w:r>
     </w:p>
     <w:p>
@@ -16173,16 +16363,24 @@
           <w:noProof w:val="0"/>
         </w:rPr>
       </w:pPr>
+      <w:proofErr w:type="gramStart"/>
       <w:r>
         <w:rPr>
           <w:noProof w:val="0"/>
         </w:rPr>
-        <w:t>type: layout (organization</w:t>
-      </w:r>
+        <w:t>type</w:t>
+      </w:r>
+      <w:proofErr w:type="gramEnd"/>
       <w:r>
         <w:rPr>
           <w:noProof w:val="0"/>
         </w:rPr>
+        <w:t>: layout (organization</w:t>
+      </w:r>
+      <w:r>
+        <w:rPr>
+          <w:noProof w:val="0"/>
+        </w:rPr>
         <w:t xml:space="preserve"> and planning</w:t>
       </w:r>
       <w:r>
@@ -16199,11 +16397,19 @@
           <w:noProof w:val="0"/>
         </w:rPr>
       </w:pPr>
+      <w:proofErr w:type="gramStart"/>
       <w:r>
         <w:rPr>
           <w:noProof w:val="0"/>
         </w:rPr>
-        <w:t>type: method (guideline)</w:t>
+        <w:t>type</w:t>
+      </w:r>
+      <w:proofErr w:type="gramEnd"/>
+      <w:r>
+        <w:rPr>
+          <w:noProof w:val="0"/>
+        </w:rPr>
+        <w:t>: method (guideline)</w:t>
       </w:r>
     </w:p>
     <w:p>
@@ -16213,11 +16419,19 @@
           <w:noProof w:val="0"/>
         </w:rPr>
       </w:pPr>
+      <w:proofErr w:type="gramStart"/>
       <w:r>
         <w:rPr>
           <w:noProof w:val="0"/>
         </w:rPr>
-        <w:t>type: admin (supervision)</w:t>
+        <w:t>type</w:t>
+      </w:r>
+      <w:proofErr w:type="gramEnd"/>
+      <w:r>
+        <w:rPr>
+          <w:noProof w:val="0"/>
+        </w:rPr>
+        <w:t>: admin (supervision)</w:t>
       </w:r>
     </w:p>
     <w:p>
@@ -16227,11 +16441,19 @@
           <w:noProof w:val="0"/>
         </w:rPr>
       </w:pPr>
+      <w:proofErr w:type="gramStart"/>
       <w:r>
         <w:rPr>
           <w:noProof w:val="0"/>
         </w:rPr>
-        <w:t>type: feature (functionality)</w:t>
+        <w:t>type</w:t>
+      </w:r>
+      <w:proofErr w:type="gramEnd"/>
+      <w:r>
+        <w:rPr>
+          <w:noProof w:val="0"/>
+        </w:rPr>
+        <w:t>: feature (functionality)</w:t>
       </w:r>
     </w:p>
     <w:p>
@@ -16241,16 +16463,24 @@
           <w:noProof w:val="0"/>
         </w:rPr>
       </w:pPr>
+      <w:proofErr w:type="gramStart"/>
       <w:r>
         <w:rPr>
           <w:noProof w:val="0"/>
         </w:rPr>
-        <w:t>type: improve (extend</w:t>
-      </w:r>
+        <w:t>type</w:t>
+      </w:r>
+      <w:proofErr w:type="gramEnd"/>
       <w:r>
         <w:rPr>
           <w:noProof w:val="0"/>
         </w:rPr>
+        <w:t>: improve (extend</w:t>
+      </w:r>
+      <w:r>
+        <w:rPr>
+          <w:noProof w:val="0"/>
+        </w:rPr>
         <w:t xml:space="preserve"> feature</w:t>
       </w:r>
       <w:r>
@@ -16267,16 +16497,24 @@
           <w:noProof w:val="0"/>
         </w:rPr>
       </w:pPr>
+      <w:proofErr w:type="gramStart"/>
       <w:r>
         <w:rPr>
           <w:noProof w:val="0"/>
         </w:rPr>
-        <w:t xml:space="preserve">type: </w:t>
-      </w:r>
+        <w:t>type</w:t>
+      </w:r>
+      <w:proofErr w:type="gramEnd"/>
       <w:r>
         <w:rPr>
           <w:noProof w:val="0"/>
         </w:rPr>
+        <w:t xml:space="preserve">: </w:t>
+      </w:r>
+      <w:r>
+        <w:rPr>
+          <w:noProof w:val="0"/>
+        </w:rPr>
         <w:t>check</w:t>
       </w:r>
       <w:r>
@@ -16317,11 +16555,19 @@
           <w:noProof w:val="0"/>
         </w:rPr>
       </w:pPr>
+      <w:proofErr w:type="gramStart"/>
       <w:r>
         <w:rPr>
           <w:noProof w:val="0"/>
         </w:rPr>
-        <w:t>type: bug (error)</w:t>
+        <w:t>type</w:t>
+      </w:r>
+      <w:proofErr w:type="gramEnd"/>
+      <w:r>
+        <w:rPr>
+          <w:noProof w:val="0"/>
+        </w:rPr>
+        <w:t>: bug (error)</w:t>
       </w:r>
     </w:p>
     <w:p>
@@ -16331,16 +16577,24 @@
           <w:noProof w:val="0"/>
         </w:rPr>
       </w:pPr>
+      <w:proofErr w:type="gramStart"/>
       <w:r>
         <w:rPr>
           <w:noProof w:val="0"/>
         </w:rPr>
-        <w:t xml:space="preserve">type: </w:t>
-      </w:r>
+        <w:t>type</w:t>
+      </w:r>
+      <w:proofErr w:type="gramEnd"/>
       <w:r>
         <w:rPr>
           <w:noProof w:val="0"/>
         </w:rPr>
+        <w:t xml:space="preserve">: </w:t>
+      </w:r>
+      <w:r>
+        <w:rPr>
+          <w:noProof w:val="0"/>
+        </w:rPr>
         <w:t>feedback (reaction</w:t>
       </w:r>
       <w:r>
@@ -16375,16 +16629,24 @@
           <w:noProof w:val="0"/>
         </w:rPr>
       </w:pPr>
+      <w:proofErr w:type="gramStart"/>
       <w:r>
         <w:rPr>
           <w:noProof w:val="0"/>
         </w:rPr>
-        <w:t>item: app (product</w:t>
-      </w:r>
+        <w:t>item</w:t>
+      </w:r>
+      <w:proofErr w:type="gramEnd"/>
       <w:r>
         <w:rPr>
           <w:noProof w:val="0"/>
         </w:rPr>
+        <w:t>: app (product</w:t>
+      </w:r>
+      <w:r>
+        <w:rPr>
+          <w:noProof w:val="0"/>
+        </w:rPr>
         <w:t xml:space="preserve"> and executable</w:t>
       </w:r>
       <w:r>
@@ -16401,11 +16663,19 @@
           <w:noProof w:val="0"/>
         </w:rPr>
       </w:pPr>
+      <w:proofErr w:type="gramStart"/>
       <w:r>
         <w:rPr>
           <w:noProof w:val="0"/>
         </w:rPr>
-        <w:t>item: diagram (representation)</w:t>
+        <w:t>item</w:t>
+      </w:r>
+      <w:proofErr w:type="gramEnd"/>
+      <w:r>
+        <w:rPr>
+          <w:noProof w:val="0"/>
+        </w:rPr>
+        <w:t>: diagram (representation)</w:t>
       </w:r>
     </w:p>
     <w:p>
@@ -16415,11 +16685,19 @@
           <w:noProof w:val="0"/>
         </w:rPr>
       </w:pPr>
+      <w:proofErr w:type="gramStart"/>
       <w:r>
         <w:rPr>
           <w:noProof w:val="0"/>
         </w:rPr>
-        <w:t>item: data (information)</w:t>
+        <w:t>item</w:t>
+      </w:r>
+      <w:proofErr w:type="gramEnd"/>
+      <w:r>
+        <w:rPr>
+          <w:noProof w:val="0"/>
+        </w:rPr>
+        <w:t>: data (information)</w:t>
       </w:r>
     </w:p>
     <w:p>
@@ -16429,16 +16707,24 @@
           <w:noProof w:val="0"/>
         </w:rPr>
       </w:pPr>
+      <w:proofErr w:type="gramStart"/>
       <w:r>
         <w:rPr>
           <w:noProof w:val="0"/>
         </w:rPr>
-        <w:t xml:space="preserve">item: </w:t>
-      </w:r>
+        <w:t>item</w:t>
+      </w:r>
+      <w:proofErr w:type="gramEnd"/>
       <w:r>
         <w:rPr>
           <w:noProof w:val="0"/>
         </w:rPr>
+        <w:t xml:space="preserve">: </w:t>
+      </w:r>
+      <w:r>
+        <w:rPr>
+          <w:noProof w:val="0"/>
+        </w:rPr>
         <w:t>source</w:t>
       </w:r>
       <w:r>
@@ -16473,11 +16759,19 @@
           <w:noProof w:val="0"/>
         </w:rPr>
       </w:pPr>
+      <w:proofErr w:type="gramStart"/>
       <w:r>
         <w:rPr>
           <w:noProof w:val="0"/>
         </w:rPr>
-        <w:t>item: install (packager)</w:t>
+        <w:t>item</w:t>
+      </w:r>
+      <w:proofErr w:type="gramEnd"/>
+      <w:r>
+        <w:rPr>
+          <w:noProof w:val="0"/>
+        </w:rPr>
+        <w:t>: install (packager)</w:t>
       </w:r>
     </w:p>
     <w:p>
@@ -16487,11 +16781,19 @@
           <w:noProof w:val="0"/>
         </w:rPr>
       </w:pPr>
+      <w:proofErr w:type="gramStart"/>
       <w:r>
         <w:rPr>
           <w:noProof w:val="0"/>
         </w:rPr>
-        <w:t>item: text (writing)</w:t>
+        <w:t>item</w:t>
+      </w:r>
+      <w:proofErr w:type="gramEnd"/>
+      <w:r>
+        <w:rPr>
+          <w:noProof w:val="0"/>
+        </w:rPr>
+        <w:t>: text (writing)</w:t>
       </w:r>
     </w:p>
     <w:p>
@@ -16501,11 +16803,19 @@
           <w:noProof w:val="0"/>
         </w:rPr>
       </w:pPr>
+      <w:proofErr w:type="gramStart"/>
       <w:r>
         <w:rPr>
           <w:noProof w:val="0"/>
         </w:rPr>
-        <w:t>item: tool (third party software)</w:t>
+        <w:t>item</w:t>
+      </w:r>
+      <w:proofErr w:type="gramEnd"/>
+      <w:r>
+        <w:rPr>
+          <w:noProof w:val="0"/>
+        </w:rPr>
+        <w:t>: tool (third party software)</w:t>
       </w:r>
     </w:p>
     <w:p>
@@ -16515,16 +16825,38 @@
           <w:noProof w:val="0"/>
         </w:rPr>
       </w:pPr>
+      <w:proofErr w:type="gramStart"/>
       <w:r>
         <w:rPr>
           <w:noProof w:val="0"/>
         </w:rPr>
-        <w:t>item: ui (</w:t>
-      </w:r>
+        <w:t>item</w:t>
+      </w:r>
+      <w:proofErr w:type="gramEnd"/>
       <w:r>
         <w:rPr>
           <w:noProof w:val="0"/>
         </w:rPr>
+        <w:t xml:space="preserve">: </w:t>
+      </w:r>
+      <w:proofErr w:type="spellStart"/>
+      <w:r>
+        <w:rPr>
+          <w:noProof w:val="0"/>
+        </w:rPr>
+        <w:t>ui</w:t>
+      </w:r>
+      <w:proofErr w:type="spellEnd"/>
+      <w:r>
+        <w:rPr>
+          <w:noProof w:val="0"/>
+        </w:rPr>
+        <w:t xml:space="preserve"> (</w:t>
+      </w:r>
+      <w:r>
+        <w:rPr>
+          <w:noProof w:val="0"/>
+        </w:rPr>
         <w:t>user interface)</w:t>
       </w:r>
     </w:p>
@@ -16535,16 +16867,32 @@
           <w:noProof w:val="0"/>
         </w:rPr>
       </w:pPr>
+      <w:proofErr w:type="gramStart"/>
       <w:r>
         <w:rPr>
           <w:noProof w:val="0"/>
         </w:rPr>
-        <w:t>item: ux</w:t>
-      </w:r>
+        <w:t>item</w:t>
+      </w:r>
+      <w:proofErr w:type="gramEnd"/>
       <w:r>
         <w:rPr>
           <w:noProof w:val="0"/>
         </w:rPr>
+        <w:t xml:space="preserve">: </w:t>
+      </w:r>
+      <w:proofErr w:type="spellStart"/>
+      <w:r>
+        <w:rPr>
+          <w:noProof w:val="0"/>
+        </w:rPr>
+        <w:t>ux</w:t>
+      </w:r>
+      <w:proofErr w:type="spellEnd"/>
+      <w:r>
+        <w:rPr>
+          <w:noProof w:val="0"/>
+        </w:rPr>
         <w:t xml:space="preserve"> (user experience)</w:t>
       </w:r>
     </w:p>
@@ -16555,11 +16903,19 @@
           <w:noProof w:val="0"/>
         </w:rPr>
       </w:pPr>
+      <w:proofErr w:type="gramStart"/>
       <w:r>
         <w:rPr>
           <w:noProof w:val="0"/>
         </w:rPr>
-        <w:t>item: other</w:t>
+        <w:t>item</w:t>
+      </w:r>
+      <w:proofErr w:type="gramEnd"/>
+      <w:r>
+        <w:rPr>
+          <w:noProof w:val="0"/>
+        </w:rPr>
+        <w:t>: other</w:t>
       </w:r>
     </w:p>
     <w:p>
@@ -16593,16 +16949,26 @@
           <w:noProof w:val="0"/>
         </w:rPr>
       </w:pPr>
+      <w:proofErr w:type="spellStart"/>
+      <w:proofErr w:type="gramStart"/>
       <w:r>
         <w:rPr>
           <w:noProof w:val="0"/>
         </w:rPr>
-        <w:t xml:space="preserve">prio: critical </w:t>
-      </w:r>
+        <w:t>prio</w:t>
+      </w:r>
+      <w:proofErr w:type="spellEnd"/>
+      <w:proofErr w:type="gramEnd"/>
       <w:r>
         <w:rPr>
           <w:noProof w:val="0"/>
         </w:rPr>
+        <w:t xml:space="preserve">: critical </w:t>
+      </w:r>
+      <w:r>
+        <w:rPr>
+          <w:noProof w:val="0"/>
+        </w:rPr>
         <w:t>[Dark Red #900000]</w:t>
       </w:r>
     </w:p>
@@ -16613,16 +16979,26 @@
           <w:noProof w:val="0"/>
         </w:rPr>
       </w:pPr>
+      <w:proofErr w:type="spellStart"/>
+      <w:proofErr w:type="gramStart"/>
       <w:r>
         <w:rPr>
           <w:noProof w:val="0"/>
         </w:rPr>
-        <w:t xml:space="preserve">prio: high </w:t>
-      </w:r>
+        <w:t>prio</w:t>
+      </w:r>
+      <w:proofErr w:type="spellEnd"/>
+      <w:proofErr w:type="gramEnd"/>
       <w:r>
         <w:rPr>
           <w:noProof w:val="0"/>
         </w:rPr>
+        <w:t xml:space="preserve">: high </w:t>
+      </w:r>
+      <w:r>
+        <w:rPr>
+          <w:noProof w:val="0"/>
+        </w:rPr>
         <w:t>[Red #CA2525]</w:t>
       </w:r>
     </w:p>
@@ -16633,11 +17009,21 @@
           <w:noProof w:val="0"/>
         </w:rPr>
       </w:pPr>
+      <w:proofErr w:type="spellStart"/>
+      <w:proofErr w:type="gramStart"/>
       <w:r>
         <w:rPr>
           <w:noProof w:val="0"/>
         </w:rPr>
-        <w:t xml:space="preserve">prio: low </w:t>
+        <w:t>prio</w:t>
+      </w:r>
+      <w:proofErr w:type="spellEnd"/>
+      <w:proofErr w:type="gramEnd"/>
+      <w:r>
+        <w:rPr>
+          <w:noProof w:val="0"/>
+        </w:rPr>
+        <w:t xml:space="preserve">: low </w:t>
       </w:r>
       <w:r>
         <w:rPr>
@@ -17055,11 +17441,19 @@
           <w:noProof w:val="0"/>
         </w:rPr>
       </w:pPr>
+      <w:proofErr w:type="gramStart"/>
       <w:r>
         <w:rPr>
           <w:noProof w:val="0"/>
         </w:rPr>
-        <w:t xml:space="preserve">state: </w:t>
+        <w:t>state</w:t>
+      </w:r>
+      <w:proofErr w:type="gramEnd"/>
+      <w:r>
+        <w:rPr>
+          <w:noProof w:val="0"/>
+        </w:rPr>
+        <w:t xml:space="preserve">: </w:t>
       </w:r>
       <w:r>
         <w:t>todo</w:t>
@@ -17108,16 +17502,24 @@
           <w:noProof w:val="0"/>
         </w:rPr>
       </w:pPr>
+      <w:proofErr w:type="gramStart"/>
       <w:r>
         <w:rPr>
           <w:noProof w:val="0"/>
         </w:rPr>
-        <w:t>state: delayed (deferred)</w:t>
-      </w:r>
+        <w:t>state</w:t>
+      </w:r>
+      <w:proofErr w:type="gramEnd"/>
       <w:r>
         <w:rPr>
           <w:noProof w:val="0"/>
         </w:rPr>
+        <w:t>: delayed (deferred)</w:t>
+      </w:r>
+      <w:r>
+        <w:rPr>
+          <w:noProof w:val="0"/>
+        </w:rPr>
         <w:t xml:space="preserve"> [Gray #CACACA]</w:t>
       </w:r>
     </w:p>
@@ -17128,16 +17530,24 @@
           <w:noProof w:val="0"/>
         </w:rPr>
       </w:pPr>
+      <w:proofErr w:type="gramStart"/>
       <w:r>
         <w:rPr>
           <w:noProof w:val="0"/>
         </w:rPr>
-        <w:t>state: cancelled (abandoned)</w:t>
-      </w:r>
+        <w:t>state</w:t>
+      </w:r>
+      <w:proofErr w:type="gramEnd"/>
       <w:r>
         <w:rPr>
           <w:noProof w:val="0"/>
         </w:rPr>
+        <w:t>: cancelled (abandoned)</w:t>
+      </w:r>
+      <w:r>
+        <w:rPr>
+          <w:noProof w:val="0"/>
+        </w:rPr>
         <w:t xml:space="preserve"> [Light Gray #E</w:t>
       </w:r>
       <w:r>
@@ -17184,11 +17594,71 @@
           <w:noProof w:val="0"/>
         </w:rPr>
       </w:pPr>
+      <w:proofErr w:type="gramStart"/>
       <w:r>
         <w:rPr>
           <w:noProof w:val="0"/>
         </w:rPr>
-        <w:t xml:space="preserve">state: </w:t>
+        <w:t>state</w:t>
+      </w:r>
+      <w:proofErr w:type="gramEnd"/>
+      <w:r>
+        <w:rPr>
+          <w:noProof w:val="0"/>
+        </w:rPr>
+        <w:t xml:space="preserve">: </w:t>
+      </w:r>
+      <w:r>
+        <w:rPr>
+          <w:noProof w:val="0"/>
+        </w:rPr>
+        <w:t>moved</w:t>
+      </w:r>
+      <w:r>
+        <w:rPr>
+          <w:noProof w:val="0"/>
+        </w:rPr>
+        <w:t xml:space="preserve"> (</w:t>
+      </w:r>
+      <w:r>
+        <w:rPr>
+          <w:noProof w:val="0"/>
+        </w:rPr>
+        <w:t>to another project</w:t>
+      </w:r>
+      <w:r>
+        <w:rPr>
+          <w:noProof w:val="0"/>
+        </w:rPr>
+        <w:t>)</w:t>
+      </w:r>
+      <w:r>
+        <w:rPr>
+          <w:noProof w:val="0"/>
+        </w:rPr>
+        <w:t xml:space="preserve"> [Light Gray #EAEAEA]</w:t>
+      </w:r>
+    </w:p>
+    <w:p>
+      <w:pPr>
+        <w:pStyle w:val="Code"/>
+        <w:rPr>
+          <w:noProof w:val="0"/>
+        </w:rPr>
+      </w:pPr>
+      <w:proofErr w:type="gramStart"/>
+      <w:r>
+        <w:rPr>
+          <w:noProof w:val="0"/>
+        </w:rPr>
+        <w:t>state</w:t>
+      </w:r>
+      <w:proofErr w:type="gramEnd"/>
+      <w:r>
+        <w:rPr>
+          <w:noProof w:val="0"/>
+        </w:rPr>
+        <w:t xml:space="preserve">: </w:t>
       </w:r>
       <w:r>
         <w:t>wontfix</w:t>
@@ -17231,16 +17701,24 @@
           <w:noProof w:val="0"/>
         </w:rPr>
       </w:pPr>
+      <w:proofErr w:type="gramStart"/>
       <w:r>
         <w:rPr>
           <w:noProof w:val="0"/>
         </w:rPr>
-        <w:t>state: 10%</w:t>
-      </w:r>
+        <w:t>state</w:t>
+      </w:r>
+      <w:proofErr w:type="gramEnd"/>
       <w:r>
         <w:rPr>
           <w:noProof w:val="0"/>
         </w:rPr>
+        <w:t>: 10%</w:t>
+      </w:r>
+      <w:r>
+        <w:rPr>
+          <w:noProof w:val="0"/>
+        </w:rPr>
         <w:t xml:space="preserve"> (work started)</w:t>
       </w:r>
     </w:p>
@@ -17251,11 +17729,19 @@
           <w:noProof w:val="0"/>
         </w:rPr>
       </w:pPr>
+      <w:proofErr w:type="gramStart"/>
       <w:r>
         <w:rPr>
           <w:noProof w:val="0"/>
         </w:rPr>
-        <w:t>state: 25%</w:t>
+        <w:t>state</w:t>
+      </w:r>
+      <w:proofErr w:type="gramEnd"/>
+      <w:r>
+        <w:rPr>
+          <w:noProof w:val="0"/>
+        </w:rPr>
+        <w:t>: 25%</w:t>
       </w:r>
     </w:p>
     <w:p>
@@ -17265,11 +17751,19 @@
           <w:noProof w:val="0"/>
         </w:rPr>
       </w:pPr>
+      <w:proofErr w:type="gramStart"/>
       <w:r>
         <w:rPr>
           <w:noProof w:val="0"/>
         </w:rPr>
-        <w:t>state: 50%</w:t>
+        <w:t>state</w:t>
+      </w:r>
+      <w:proofErr w:type="gramEnd"/>
+      <w:r>
+        <w:rPr>
+          <w:noProof w:val="0"/>
+        </w:rPr>
+        <w:t>: 50%</w:t>
       </w:r>
     </w:p>
     <w:p>
@@ -17279,11 +17773,19 @@
           <w:noProof w:val="0"/>
         </w:rPr>
       </w:pPr>
+      <w:proofErr w:type="gramStart"/>
       <w:r>
         <w:rPr>
           <w:noProof w:val="0"/>
         </w:rPr>
-        <w:t>state: 75%</w:t>
+        <w:t>state</w:t>
+      </w:r>
+      <w:proofErr w:type="gramEnd"/>
+      <w:r>
+        <w:rPr>
+          <w:noProof w:val="0"/>
+        </w:rPr>
+        <w:t>: 75%</w:t>
       </w:r>
     </w:p>
     <w:p>
@@ -17293,16 +17795,24 @@
           <w:noProof w:val="0"/>
         </w:rPr>
       </w:pPr>
+      <w:proofErr w:type="gramStart"/>
       <w:r>
         <w:rPr>
           <w:noProof w:val="0"/>
         </w:rPr>
-        <w:t>state: 90%</w:t>
-      </w:r>
+        <w:t>state</w:t>
+      </w:r>
+      <w:proofErr w:type="gramEnd"/>
       <w:r>
         <w:rPr>
           <w:noProof w:val="0"/>
         </w:rPr>
+        <w:t>: 90%</w:t>
+      </w:r>
+      <w:r>
+        <w:rPr>
+          <w:noProof w:val="0"/>
+        </w:rPr>
         <w:t xml:space="preserve"> (almost completed)</w:t>
       </w:r>
     </w:p>
@@ -17313,11 +17823,19 @@
           <w:noProof w:val="0"/>
         </w:rPr>
       </w:pPr>
+      <w:proofErr w:type="gramStart"/>
       <w:r>
         <w:rPr>
           <w:noProof w:val="0"/>
         </w:rPr>
-        <w:t>state: 100</w:t>
+        <w:t>state</w:t>
+      </w:r>
+      <w:proofErr w:type="gramEnd"/>
+      <w:r>
+        <w:rPr>
+          <w:noProof w:val="0"/>
+        </w:rPr>
+        <w:t>: 100</w:t>
       </w:r>
       <w:r>
         <w:rPr>
@@ -17487,6 +18005,7 @@
             <w:dataBinding w:prefixMappings="xmlns:ns0='http://purl.org/dc/elements/1.1/' xmlns:ns1='http://schemas.openxmlformats.org/package/2006/metadata/core-properties' " w:xpath="/ns1:coreProperties[1]/ns0:title[1]" w:storeItemID="{6C3C8BC8-F283-45AE-878A-BAB7291924A1}"/>
             <w:text/>
           </w:sdtPr>
+          <w:sdtEndPr/>
           <w:sdtContent>
             <w:r>
               <w:rPr>
@@ -17540,7 +18059,7 @@
             <w:color w:val="262626" w:themeColor="text1" w:themeTint="D9"/>
             <w:sz w:val="20"/>
           </w:rPr>
-          <w:t>5</w:t>
+          <w:t>37</w:t>
         </w:r>
         <w:r>
           <w:rPr>
@@ -17585,6 +18104,7 @@
         <w:r>
           <w:rPr>
             <w:bCs/>
+            <w:noProof/>
             <w:color w:val="262626" w:themeColor="text1" w:themeTint="D9"/>
             <w:sz w:val="20"/>
           </w:rPr>
@@ -17671,6 +18191,7 @@
             <w:dataBinding w:prefixMappings="xmlns:ns0='http://purl.org/dc/elements/1.1/' xmlns:ns1='http://schemas.openxmlformats.org/package/2006/metadata/core-properties' " w:xpath="/ns1:coreProperties[1]/ns0:title[1]" w:storeItemID="{6C3C8BC8-F283-45AE-878A-BAB7291924A1}"/>
             <w:text/>
           </w:sdtPr>
+          <w:sdtEndPr/>
           <w:sdtContent>
             <w:r>
               <w:rPr>
@@ -17724,7 +18245,7 @@
             <w:color w:val="262626" w:themeColor="text1" w:themeTint="D9"/>
             <w:sz w:val="20"/>
           </w:rPr>
-          <w:t>9</w:t>
+          <w:t>7</w:t>
         </w:r>
         <w:r>
           <w:rPr>
@@ -17769,6 +18290,7 @@
         <w:r>
           <w:rPr>
             <w:bCs/>
+            <w:noProof/>
             <w:color w:val="262626" w:themeColor="text1" w:themeTint="D9"/>
             <w:sz w:val="20"/>
           </w:rPr>
@@ -22611,7 +23133,7 @@
 </file>
 
 <file path=customXml/itemProps1.xml><?xml version="1.0" encoding="utf-8"?>
-<ds:datastoreItem xmlns:ds="http://schemas.openxmlformats.org/officeDocument/2006/customXml" ds:itemID="{1A050F1A-F9EB-41BE-B382-2B8893CEC4CC}">
+<ds:datastoreItem xmlns:ds="http://schemas.openxmlformats.org/officeDocument/2006/customXml" ds:itemID="{2D18121F-4B07-4922-A282-EE5150CCB62B}">
   <ds:schemaRefs>
     <ds:schemaRef ds:uri="http://schemas.openxmlformats.org/officeDocument/2006/bibliography"/>
   </ds:schemaRefs>

</xml_diff>

<commit_message>
Improve text about Epics and branch naming
</commit_message>
<xml_diff>
--- a/Source/Guidelines Development.docx
+++ b/Source/Guidelines Development.docx
@@ -253,7 +253,6 @@
           <w:docPartUnique/>
         </w:docPartObj>
       </w:sdtPr>
-      <w:sdtEndPr/>
       <w:sdtContent>
         <w:p>
           <w:pPr>
@@ -5407,21 +5406,7 @@
                 <w:rStyle w:val="Lienhypertexte"/>
                 <w:rFonts w:asciiTheme="minorHAnsi" w:hAnsiTheme="minorHAnsi"/>
               </w:rPr>
-              <w:t>Issue La</w:t>
-            </w:r>
-            <w:r>
-              <w:rPr>
-                <w:rStyle w:val="Lienhypertexte"/>
-                <w:rFonts w:asciiTheme="minorHAnsi" w:hAnsiTheme="minorHAnsi"/>
-              </w:rPr>
-              <w:t>b</w:t>
-            </w:r>
-            <w:r>
-              <w:rPr>
-                <w:rStyle w:val="Lienhypertexte"/>
-                <w:rFonts w:asciiTheme="minorHAnsi" w:hAnsiTheme="minorHAnsi"/>
-              </w:rPr>
-              <w:t>els</w:t>
+              <w:t>Issue Labels</w:t>
             </w:r>
             <w:r>
               <w:rPr>
@@ -7840,6 +7825,7 @@
         </w:numPr>
       </w:pPr>
       <w:r>
+        <w:lastRenderedPageBreak/>
         <w:t>Valu</w:t>
       </w:r>
       <w:r>
@@ -7858,7 +7844,6 @@
         </w:numPr>
       </w:pPr>
       <w:r>
-        <w:lastRenderedPageBreak/>
         <w:t>Valu</w:t>
       </w:r>
       <w:r>
@@ -12789,7 +12774,19 @@
         <w:rPr>
           <w:lang w:val="en" w:bidi="ar-SA"/>
         </w:rPr>
-        <w:t>/1</w:t>
+        <w:t>/</w:t>
+      </w:r>
+      <w:r>
+        <w:rPr>
+          <w:lang w:val="en" w:bidi="ar-SA"/>
+        </w:rPr>
+        <w:t>#</w:t>
+      </w:r>
+      <w:r>
+        <w:rPr>
+          <w:lang w:val="en" w:bidi="ar-SA"/>
+        </w:rPr>
+        <w:t>1</w:t>
       </w:r>
     </w:p>
     <w:p>
@@ -12834,7 +12831,19 @@
         <w:rPr>
           <w:lang w:val="en" w:bidi="ar-SA"/>
         </w:rPr>
-        <w:t>/45</w:t>
+        <w:t>/</w:t>
+      </w:r>
+      <w:r>
+        <w:rPr>
+          <w:lang w:val="en" w:bidi="ar-SA"/>
+        </w:rPr>
+        <w:t>#</w:t>
+      </w:r>
+      <w:r>
+        <w:rPr>
+          <w:lang w:val="en" w:bidi="ar-SA"/>
+        </w:rPr>
+        <w:t>45</w:t>
       </w:r>
     </w:p>
     <w:p>
@@ -12865,7 +12874,19 @@
         <w:rPr>
           <w:lang w:val="en" w:bidi="ar-SA"/>
         </w:rPr>
-        <w:t>/99</w:t>
+        <w:t>/</w:t>
+      </w:r>
+      <w:r>
+        <w:rPr>
+          <w:lang w:val="en" w:bidi="ar-SA"/>
+        </w:rPr>
+        <w:t>#</w:t>
+      </w:r>
+      <w:r>
+        <w:rPr>
+          <w:lang w:val="en" w:bidi="ar-SA"/>
+        </w:rPr>
+        <w:t>99</w:t>
       </w:r>
     </w:p>
     <w:p>
@@ -15442,20 +15463,78 @@
         <w:rPr>
           <w:lang w:bidi="ar-SA"/>
         </w:rPr>
-        <w:t>.</w:t>
-      </w:r>
-    </w:p>
-    <w:p>
-      <w:pPr>
-        <w:rPr>
-          <w:lang w:bidi="ar-SA"/>
-        </w:rPr>
-      </w:pPr>
-      <w:r>
-        <w:rPr>
-          <w:lang w:bidi="ar-SA"/>
-        </w:rPr>
-        <w:t xml:space="preserve">Estimate time is out of scope </w:t>
+        <w:t xml:space="preserve"> and t</w:t>
+      </w:r>
+      <w:r>
+        <w:rPr>
+          <w:lang w:bidi="ar-SA"/>
+        </w:rPr>
+        <w:t xml:space="preserve">he </w:t>
+      </w:r>
+      <w:r>
+        <w:rPr>
+          <w:lang w:bidi="ar-SA"/>
+        </w:rPr>
+        <w:t xml:space="preserve">Epic </w:t>
+      </w:r>
+      <w:proofErr w:type="gramStart"/>
+      <w:r>
+        <w:rPr>
+          <w:lang w:bidi="ar-SA"/>
+        </w:rPr>
+        <w:t>points divided by the issues count rounded to the upper is</w:t>
+      </w:r>
+      <w:proofErr w:type="gramEnd"/>
+      <w:r>
+        <w:rPr>
+          <w:lang w:bidi="ar-SA"/>
+        </w:rPr>
+        <w:t xml:space="preserve"> </w:t>
+      </w:r>
+      <w:r>
+        <w:rPr>
+          <w:lang w:bidi="ar-SA"/>
+        </w:rPr>
+        <w:t xml:space="preserve">thus used as </w:t>
+      </w:r>
+      <w:r>
+        <w:rPr>
+          <w:lang w:bidi="ar-SA"/>
+        </w:rPr>
+        <w:t xml:space="preserve">an </w:t>
+      </w:r>
+      <w:r>
+        <w:rPr>
+          <w:lang w:bidi="ar-SA"/>
+        </w:rPr>
+        <w:t>estimate.</w:t>
+      </w:r>
+    </w:p>
+    <w:p>
+      <w:pPr>
+        <w:rPr>
+          <w:lang w:bidi="ar-SA"/>
+        </w:rPr>
+      </w:pPr>
+      <w:r>
+        <w:rPr>
+          <w:lang w:bidi="ar-SA"/>
+        </w:rPr>
+        <w:t xml:space="preserve"> </w:t>
+      </w:r>
+      <w:r>
+        <w:rPr>
+          <w:lang w:bidi="ar-SA"/>
+        </w:rPr>
+        <w:t>Estimate t</w:t>
+      </w:r>
+      <w:bookmarkStart w:id="92" w:name="_GoBack"/>
+      <w:bookmarkEnd w:id="92"/>
+      <w:r>
+        <w:rPr>
+          <w:lang w:bidi="ar-SA"/>
+        </w:rPr>
+        <w:t xml:space="preserve">ime is out of scope </w:t>
       </w:r>
       <w:r>
         <w:rPr>
@@ -15498,7 +15577,7 @@
       <w:pPr>
         <w:pStyle w:val="Titre2"/>
       </w:pPr>
-      <w:bookmarkStart w:id="92" w:name="_Toc510661266"/>
+      <w:bookmarkStart w:id="93" w:name="_Toc510661266"/>
       <w:bookmarkEnd w:id="90"/>
       <w:r>
         <w:t>Issues h</w:t>
@@ -15506,7 +15585,7 @@
       <w:r>
         <w:t>ierarchy</w:t>
       </w:r>
-      <w:bookmarkEnd w:id="92"/>
+      <w:bookmarkEnd w:id="93"/>
     </w:p>
     <w:bookmarkEnd w:id="91"/>
     <w:p>
@@ -15968,16 +16047,14 @@
       <w:pPr>
         <w:pStyle w:val="Titre2"/>
       </w:pPr>
-      <w:bookmarkStart w:id="93" w:name="_Toc510476071"/>
-      <w:bookmarkStart w:id="94" w:name="_Toc510661267"/>
-      <w:bookmarkStart w:id="95" w:name="_GoBack"/>
+      <w:bookmarkStart w:id="94" w:name="_Toc510476071"/>
+      <w:bookmarkStart w:id="95" w:name="_Toc510661267"/>
       <w:bookmarkEnd w:id="88"/>
+      <w:r>
+        <w:t>Issue Labels</w:t>
+      </w:r>
+      <w:bookmarkEnd w:id="94"/>
       <w:bookmarkEnd w:id="95"/>
-      <w:r>
-        <w:t>Issue Labels</w:t>
-      </w:r>
-      <w:bookmarkEnd w:id="93"/>
-      <w:bookmarkEnd w:id="94"/>
     </w:p>
     <w:p>
       <w:pPr>
@@ -18005,7 +18082,6 @@
             <w:dataBinding w:prefixMappings="xmlns:ns0='http://purl.org/dc/elements/1.1/' xmlns:ns1='http://schemas.openxmlformats.org/package/2006/metadata/core-properties' " w:xpath="/ns1:coreProperties[1]/ns0:title[1]" w:storeItemID="{6C3C8BC8-F283-45AE-878A-BAB7291924A1}"/>
             <w:text/>
           </w:sdtPr>
-          <w:sdtEndPr/>
           <w:sdtContent>
             <w:r>
               <w:rPr>
@@ -18059,7 +18135,7 @@
             <w:color w:val="262626" w:themeColor="text1" w:themeTint="D9"/>
             <w:sz w:val="20"/>
           </w:rPr>
-          <w:t>37</w:t>
+          <w:t>34</w:t>
         </w:r>
         <w:r>
           <w:rPr>
@@ -18191,7 +18267,6 @@
             <w:dataBinding w:prefixMappings="xmlns:ns0='http://purl.org/dc/elements/1.1/' xmlns:ns1='http://schemas.openxmlformats.org/package/2006/metadata/core-properties' " w:xpath="/ns1:coreProperties[1]/ns0:title[1]" w:storeItemID="{6C3C8BC8-F283-45AE-878A-BAB7291924A1}"/>
             <w:text/>
           </w:sdtPr>
-          <w:sdtEndPr/>
           <w:sdtContent>
             <w:r>
               <w:rPr>
@@ -18245,7 +18320,7 @@
             <w:color w:val="262626" w:themeColor="text1" w:themeTint="D9"/>
             <w:sz w:val="20"/>
           </w:rPr>
-          <w:t>7</w:t>
+          <w:t>33</w:t>
         </w:r>
         <w:r>
           <w:rPr>
@@ -23133,7 +23208,7 @@
 </file>
 
 <file path=customXml/itemProps1.xml><?xml version="1.0" encoding="utf-8"?>
-<ds:datastoreItem xmlns:ds="http://schemas.openxmlformats.org/officeDocument/2006/customXml" ds:itemID="{2D18121F-4B07-4922-A282-EE5150CCB62B}">
+<ds:datastoreItem xmlns:ds="http://schemas.openxmlformats.org/officeDocument/2006/customXml" ds:itemID="{CB255219-0A1D-4BA5-A9BD-47DCAE3B488D}">
   <ds:schemaRefs>
     <ds:schemaRef ds:uri="http://schemas.openxmlformats.org/officeDocument/2006/bibliography"/>
   </ds:schemaRefs>

</xml_diff>

<commit_message>
Update branch naming nomenclature
</commit_message>
<xml_diff>
--- a/Source/Guidelines Development.docx
+++ b/Source/Guidelines Development.docx
@@ -8025,7 +8025,6 @@
         </w:numPr>
       </w:pPr>
       <w:r>
-        <w:lastRenderedPageBreak/>
         <w:t>Valu</w:t>
       </w:r>
       <w:r>
@@ -8044,6 +8043,7 @@
         </w:numPr>
       </w:pPr>
       <w:r>
+        <w:lastRenderedPageBreak/>
         <w:t>Valu</w:t>
       </w:r>
       <w:r>
@@ -8584,15 +8584,15 @@
           <w:lang w:val="en-US"/>
         </w:rPr>
       </w:pPr>
-      <w:bookmarkStart w:id="10" w:name="_Toc462485245"/>
-      <w:bookmarkStart w:id="11" w:name="_Toc510716939"/>
+      <w:bookmarkStart w:id="10" w:name="_Toc510716939"/>
+      <w:bookmarkStart w:id="11" w:name="_Toc462485245"/>
       <w:r>
         <w:rPr>
           <w:lang w:val="en-US"/>
         </w:rPr>
         <w:t>File manager</w:t>
       </w:r>
-      <w:bookmarkEnd w:id="11"/>
+      <w:bookmarkEnd w:id="10"/>
     </w:p>
     <w:p>
       <w:pPr>
@@ -8786,8 +8786,8 @@
         </w:rPr>
       </w:pPr>
       <w:bookmarkStart w:id="13" w:name="_Toc462485250"/>
-      <w:bookmarkStart w:id="14" w:name="_Toc462485252"/>
-      <w:bookmarkStart w:id="15" w:name="_Toc510716941"/>
+      <w:bookmarkStart w:id="14" w:name="_Toc510716941"/>
+      <w:bookmarkStart w:id="15" w:name="_Toc462485252"/>
       <w:r>
         <w:rPr>
           <w:lang w:val="en-US"/>
@@ -8795,7 +8795,7 @@
         <w:t>Source control</w:t>
       </w:r>
       <w:bookmarkEnd w:id="13"/>
-      <w:bookmarkEnd w:id="15"/>
+      <w:bookmarkEnd w:id="14"/>
     </w:p>
     <w:p>
       <w:pPr>
@@ -8887,8 +8887,8 @@
       </w:pPr>
       <w:bookmarkStart w:id="16" w:name="_Toc462485246"/>
       <w:bookmarkStart w:id="17" w:name="_Toc510716942"/>
-      <w:bookmarkEnd w:id="10"/>
-      <w:bookmarkEnd w:id="14"/>
+      <w:bookmarkEnd w:id="11"/>
+      <w:bookmarkEnd w:id="15"/>
       <w:r>
         <w:rPr>
           <w:lang w:val="en-US"/>
@@ -9073,15 +9073,15 @@
           <w:lang w:val="en-US"/>
         </w:rPr>
       </w:pPr>
-      <w:bookmarkStart w:id="20" w:name="_Toc462485248"/>
-      <w:bookmarkStart w:id="21" w:name="_Toc510716944"/>
+      <w:bookmarkStart w:id="20" w:name="_Toc510716944"/>
+      <w:bookmarkStart w:id="21" w:name="_Toc462485248"/>
       <w:r>
         <w:rPr>
           <w:lang w:val="en-US"/>
         </w:rPr>
         <w:t>Spreadsheet</w:t>
       </w:r>
-      <w:bookmarkEnd w:id="21"/>
+      <w:bookmarkEnd w:id="20"/>
       <w:r>
         <w:rPr>
           <w:lang w:val="en-US"/>
@@ -9153,7 +9153,7 @@
         <w:lastRenderedPageBreak/>
         <w:t>Image processor</w:t>
       </w:r>
-      <w:bookmarkEnd w:id="20"/>
+      <w:bookmarkEnd w:id="21"/>
       <w:bookmarkEnd w:id="22"/>
     </w:p>
     <w:p>
@@ -12681,8 +12681,8 @@
       <w:pPr>
         <w:pStyle w:val="Titre1"/>
       </w:pPr>
-      <w:bookmarkStart w:id="73" w:name="_Toc510476066"/>
-      <w:bookmarkStart w:id="74" w:name="_Toc510716990"/>
+      <w:bookmarkStart w:id="73" w:name="_Toc510716990"/>
+      <w:bookmarkStart w:id="74" w:name="_Toc510476066"/>
       <w:r>
         <w:lastRenderedPageBreak/>
         <w:t xml:space="preserve">Using </w:t>
@@ -12690,7 +12690,7 @@
       <w:r>
         <w:t>Git</w:t>
       </w:r>
-      <w:bookmarkEnd w:id="74"/>
+      <w:bookmarkEnd w:id="73"/>
     </w:p>
     <w:p>
       <w:pPr>
@@ -13448,6 +13448,12 @@
         <w:rPr>
           <w:lang w:val="en" w:bidi="ar-SA"/>
         </w:rPr>
+        <w:t xml:space="preserve">Set, </w:t>
+      </w:r>
+      <w:r>
+        <w:rPr>
+          <w:lang w:val="en" w:bidi="ar-SA"/>
+        </w:rPr>
         <w:t xml:space="preserve">Update, Change, </w:t>
       </w:r>
       <w:r>
@@ -13489,17 +13495,37 @@
           <w:lang w:val="en" w:bidi="ar-SA"/>
         </w:rPr>
       </w:pPr>
+      <w:bookmarkStart w:id="79" w:name="_GoBack"/>
+      <w:bookmarkEnd w:id="79"/>
       <w:r>
         <w:rPr>
           <w:lang w:val="en" w:bidi="ar-SA"/>
         </w:rPr>
-        <w:t xml:space="preserve">Generate, </w:t>
+        <w:t>Generate</w:t>
       </w:r>
       <w:r>
         <w:rPr>
           <w:lang w:val="en" w:bidi="ar-SA"/>
         </w:rPr>
-        <w:t>Rework, Refactor, Clean</w:t>
+        <w:t>, Clean</w:t>
+      </w:r>
+      <w:r>
+        <w:rPr>
+          <w:lang w:val="en" w:bidi="ar-SA"/>
+        </w:rPr>
+        <w:t xml:space="preserve">, </w:t>
+      </w:r>
+      <w:r>
+        <w:rPr>
+          <w:lang w:val="en" w:bidi="ar-SA"/>
+        </w:rPr>
+        <w:t xml:space="preserve">Refactor, </w:t>
+      </w:r>
+      <w:r>
+        <w:rPr>
+          <w:lang w:val="en" w:bidi="ar-SA"/>
+        </w:rPr>
+        <w:t>Rework</w:t>
       </w:r>
       <w:r>
         <w:rPr>
@@ -13636,7 +13662,7 @@
       <w:pPr>
         <w:pStyle w:val="Titre1"/>
       </w:pPr>
-      <w:bookmarkStart w:id="79" w:name="_Toc510716995"/>
+      <w:bookmarkStart w:id="80" w:name="_Toc510716995"/>
       <w:r>
         <w:lastRenderedPageBreak/>
         <w:t xml:space="preserve">Using </w:t>
@@ -13644,20 +13670,20 @@
       <w:r>
         <w:t>GitHub</w:t>
       </w:r>
-      <w:bookmarkEnd w:id="73"/>
-      <w:bookmarkEnd w:id="79"/>
+      <w:bookmarkEnd w:id="74"/>
+      <w:bookmarkEnd w:id="80"/>
     </w:p>
     <w:p>
       <w:pPr>
         <w:pStyle w:val="Titre2"/>
       </w:pPr>
-      <w:bookmarkStart w:id="80" w:name="_Toc510476073"/>
-      <w:bookmarkStart w:id="81" w:name="_Toc510476067"/>
+      <w:bookmarkStart w:id="81" w:name="_Toc510476073"/>
       <w:bookmarkStart w:id="82" w:name="_Toc510716996"/>
+      <w:bookmarkStart w:id="83" w:name="_Toc510476067"/>
       <w:r>
         <w:t>GitHub Projects</w:t>
       </w:r>
-      <w:bookmarkEnd w:id="80"/>
+      <w:bookmarkEnd w:id="81"/>
       <w:r>
         <w:t xml:space="preserve"> vs ZenHub</w:t>
       </w:r>
@@ -13695,12 +13721,12 @@
       <w:pPr>
         <w:pStyle w:val="Titre2"/>
       </w:pPr>
-      <w:bookmarkStart w:id="83" w:name="_Toc510716997"/>
+      <w:bookmarkStart w:id="84" w:name="_Toc510716997"/>
       <w:r>
         <w:t>Milestones</w:t>
       </w:r>
-      <w:bookmarkEnd w:id="81"/>
       <w:bookmarkEnd w:id="83"/>
+      <w:bookmarkEnd w:id="84"/>
     </w:p>
     <w:p>
       <w:pPr>
@@ -13994,13 +14020,13 @@
       <w:pPr>
         <w:pStyle w:val="Titre2"/>
       </w:pPr>
-      <w:bookmarkStart w:id="84" w:name="_Toc510476069"/>
-      <w:bookmarkStart w:id="85" w:name="_Toc510716998"/>
+      <w:bookmarkStart w:id="85" w:name="_Toc510476069"/>
+      <w:bookmarkStart w:id="86" w:name="_Toc510716998"/>
       <w:r>
         <w:t>Pipelines</w:t>
       </w:r>
-      <w:bookmarkEnd w:id="84"/>
       <w:bookmarkEnd w:id="85"/>
+      <w:bookmarkEnd w:id="86"/>
     </w:p>
     <w:p>
       <w:pPr>
@@ -15134,14 +15160,14 @@
       <w:pPr>
         <w:pStyle w:val="Titre2"/>
       </w:pPr>
-      <w:bookmarkStart w:id="86" w:name="_Toc510476074"/>
-      <w:bookmarkStart w:id="87" w:name="_Toc510476070"/>
+      <w:bookmarkStart w:id="87" w:name="_Toc510476074"/>
       <w:bookmarkStart w:id="88" w:name="_Toc510716999"/>
+      <w:bookmarkStart w:id="89" w:name="_Toc510476070"/>
       <w:r>
         <w:lastRenderedPageBreak/>
         <w:t>Issue as User Story</w:t>
       </w:r>
-      <w:bookmarkEnd w:id="86"/>
+      <w:bookmarkEnd w:id="87"/>
       <w:bookmarkEnd w:id="88"/>
     </w:p>
     <w:p>
@@ -15446,9 +15472,9 @@
       <w:pPr>
         <w:pStyle w:val="Titre2"/>
       </w:pPr>
-      <w:bookmarkStart w:id="89" w:name="_Toc510476072"/>
-      <w:bookmarkStart w:id="90" w:name="_Toc510476075"/>
-      <w:bookmarkStart w:id="91" w:name="_Toc510717000"/>
+      <w:bookmarkStart w:id="90" w:name="_Toc510717000"/>
+      <w:bookmarkStart w:id="91" w:name="_Toc510476072"/>
+      <w:bookmarkStart w:id="92" w:name="_Toc510476075"/>
       <w:r>
         <w:t xml:space="preserve">Issue </w:t>
       </w:r>
@@ -15458,7 +15484,7 @@
       <w:r>
         <w:t>stimate</w:t>
       </w:r>
-      <w:bookmarkEnd w:id="91"/>
+      <w:bookmarkEnd w:id="90"/>
     </w:p>
     <w:p>
       <w:pPr>
@@ -15682,17 +15708,17 @@
       <w:pPr>
         <w:pStyle w:val="Titre2"/>
       </w:pPr>
-      <w:bookmarkStart w:id="92" w:name="_Toc510717001"/>
-      <w:bookmarkEnd w:id="89"/>
+      <w:bookmarkStart w:id="93" w:name="_Toc510717001"/>
+      <w:bookmarkEnd w:id="91"/>
       <w:r>
         <w:t>Issues h</w:t>
       </w:r>
       <w:r>
         <w:t>ierarchy</w:t>
       </w:r>
-      <w:bookmarkEnd w:id="92"/>
-    </w:p>
-    <w:bookmarkEnd w:id="90"/>
+      <w:bookmarkEnd w:id="93"/>
+    </w:p>
+    <w:bookmarkEnd w:id="92"/>
     <w:p>
       <w:pPr>
         <w:rPr>
@@ -16152,14 +16178,14 @@
       <w:pPr>
         <w:pStyle w:val="Titre2"/>
       </w:pPr>
-      <w:bookmarkStart w:id="93" w:name="_Toc510476071"/>
-      <w:bookmarkStart w:id="94" w:name="_Toc510717002"/>
-      <w:bookmarkEnd w:id="87"/>
+      <w:bookmarkStart w:id="94" w:name="_Toc510476071"/>
+      <w:bookmarkStart w:id="95" w:name="_Toc510717002"/>
+      <w:bookmarkEnd w:id="89"/>
       <w:r>
         <w:t>Issue Labels</w:t>
       </w:r>
-      <w:bookmarkEnd w:id="93"/>
       <w:bookmarkEnd w:id="94"/>
+      <w:bookmarkEnd w:id="95"/>
     </w:p>
     <w:p>
       <w:pPr>
@@ -17401,8 +17427,6 @@
       <w:r>
         <w:t>:</w:t>
       </w:r>
-      <w:bookmarkStart w:id="95" w:name="_GoBack"/>
-      <w:bookmarkEnd w:id="95"/>
     </w:p>
     <w:p>
       <w:pPr>
@@ -18481,7 +18505,27 @@
           <w:szCs w:val="24"/>
           <w:lang w:val="fr-FR" w:eastAsia="fr-FR" w:bidi="ar-SA"/>
         </w:rPr>
-        <w:t xml:space="preserve"> - Editions Radio 1984)</w:t>
+        <w:t xml:space="preserve"> - </w:t>
+      </w:r>
+      <w:proofErr w:type="spellStart"/>
+      <w:r>
+        <w:rPr>
+          <w:rFonts w:eastAsia="Times New Roman" w:cs="Times New Roman"/>
+          <w:sz w:val="22"/>
+          <w:szCs w:val="24"/>
+          <w:lang w:val="fr-FR" w:eastAsia="fr-FR" w:bidi="ar-SA"/>
+        </w:rPr>
+        <w:t>Editions</w:t>
+      </w:r>
+      <w:proofErr w:type="spellEnd"/>
+      <w:r>
+        <w:rPr>
+          <w:rFonts w:eastAsia="Times New Roman" w:cs="Times New Roman"/>
+          <w:sz w:val="22"/>
+          <w:szCs w:val="24"/>
+          <w:lang w:val="fr-FR" w:eastAsia="fr-FR" w:bidi="ar-SA"/>
+        </w:rPr>
+        <w:t xml:space="preserve"> Radio 1984)</w:t>
       </w:r>
       <w:r>
         <w:rPr>
@@ -18501,27 +18545,7 @@
             <w:szCs w:val="24"/>
             <w:lang w:val="fr-FR" w:eastAsia="fr-FR" w:bidi="ar-SA"/>
           </w:rPr>
-          <w:t>Pratique</w:t>
-        </w:r>
-        <w:r>
-          <w:rPr>
-            <w:rFonts w:eastAsia="Times New Roman" w:cs="Times New Roman"/>
-            <w:color w:val="0000FF"/>
-            <w:sz w:val="22"/>
-            <w:szCs w:val="24"/>
-            <w:lang w:val="fr-FR" w:eastAsia="fr-FR" w:bidi="ar-SA"/>
-          </w:rPr>
-          <w:t xml:space="preserve"> </w:t>
-        </w:r>
-        <w:r>
-          <w:rPr>
-            <w:rFonts w:eastAsia="Times New Roman" w:cs="Times New Roman"/>
-            <w:color w:val="0000FF"/>
-            <w:sz w:val="22"/>
-            <w:szCs w:val="24"/>
-            <w:lang w:val="fr-FR" w:eastAsia="fr-FR" w:bidi="ar-SA"/>
-          </w:rPr>
-          <w:t>du TO7-70, programmation niveau 2</w:t>
+          <w:t>Pratique du TO7-70, programmation niveau 2</w:t>
         </w:r>
       </w:hyperlink>
       <w:r>
@@ -18551,7 +18575,27 @@
           <w:szCs w:val="24"/>
           <w:lang w:val="fr-FR" w:eastAsia="fr-FR" w:bidi="ar-SA"/>
         </w:rPr>
-        <w:t xml:space="preserve"> - Editions Radio 1984)</w:t>
+        <w:t xml:space="preserve"> - </w:t>
+      </w:r>
+      <w:proofErr w:type="spellStart"/>
+      <w:r>
+        <w:rPr>
+          <w:rFonts w:eastAsia="Times New Roman" w:cs="Times New Roman"/>
+          <w:sz w:val="22"/>
+          <w:szCs w:val="24"/>
+          <w:lang w:val="fr-FR" w:eastAsia="fr-FR" w:bidi="ar-SA"/>
+        </w:rPr>
+        <w:t>Editions</w:t>
+      </w:r>
+      <w:proofErr w:type="spellEnd"/>
+      <w:r>
+        <w:rPr>
+          <w:rFonts w:eastAsia="Times New Roman" w:cs="Times New Roman"/>
+          <w:sz w:val="22"/>
+          <w:szCs w:val="24"/>
+          <w:lang w:val="fr-FR" w:eastAsia="fr-FR" w:bidi="ar-SA"/>
+        </w:rPr>
+        <w:t xml:space="preserve"> Radio 1984)</w:t>
       </w:r>
       <w:r>
         <w:rPr>
@@ -18670,7 +18714,27 @@
           <w:szCs w:val="24"/>
           <w:lang w:val="fr-FR" w:eastAsia="fr-FR" w:bidi="ar-SA"/>
         </w:rPr>
-        <w:t xml:space="preserve"> - Editions Radio 1986)</w:t>
+        <w:t xml:space="preserve"> - </w:t>
+      </w:r>
+      <w:proofErr w:type="spellStart"/>
+      <w:r>
+        <w:rPr>
+          <w:rFonts w:eastAsia="Times New Roman" w:cs="Times New Roman"/>
+          <w:sz w:val="22"/>
+          <w:szCs w:val="24"/>
+          <w:lang w:val="fr-FR" w:eastAsia="fr-FR" w:bidi="ar-SA"/>
+        </w:rPr>
+        <w:t>Editions</w:t>
+      </w:r>
+      <w:proofErr w:type="spellEnd"/>
+      <w:r>
+        <w:rPr>
+          <w:rFonts w:eastAsia="Times New Roman" w:cs="Times New Roman"/>
+          <w:sz w:val="22"/>
+          <w:szCs w:val="24"/>
+          <w:lang w:val="fr-FR" w:eastAsia="fr-FR" w:bidi="ar-SA"/>
+        </w:rPr>
+        <w:t xml:space="preserve"> Radio 1986)</w:t>
       </w:r>
       <w:r>
         <w:rPr>
@@ -18720,7 +18784,27 @@
           <w:szCs w:val="24"/>
           <w:lang w:val="fr-FR" w:eastAsia="fr-FR" w:bidi="ar-SA"/>
         </w:rPr>
-        <w:t xml:space="preserve"> - Editions Radio 1986)</w:t>
+        <w:t xml:space="preserve"> - </w:t>
+      </w:r>
+      <w:proofErr w:type="spellStart"/>
+      <w:r>
+        <w:rPr>
+          <w:rFonts w:eastAsia="Times New Roman" w:cs="Times New Roman"/>
+          <w:sz w:val="22"/>
+          <w:szCs w:val="24"/>
+          <w:lang w:val="fr-FR" w:eastAsia="fr-FR" w:bidi="ar-SA"/>
+        </w:rPr>
+        <w:t>Editions</w:t>
+      </w:r>
+      <w:proofErr w:type="spellEnd"/>
+      <w:r>
+        <w:rPr>
+          <w:rFonts w:eastAsia="Times New Roman" w:cs="Times New Roman"/>
+          <w:sz w:val="22"/>
+          <w:szCs w:val="24"/>
+          <w:lang w:val="fr-FR" w:eastAsia="fr-FR" w:bidi="ar-SA"/>
+        </w:rPr>
+        <w:t xml:space="preserve"> Radio 1986)</w:t>
       </w:r>
       <w:r>
         <w:rPr>
@@ -18770,7 +18854,27 @@
           <w:szCs w:val="24"/>
           <w:lang w:val="fr-FR" w:eastAsia="fr-FR" w:bidi="ar-SA"/>
         </w:rPr>
-        <w:t xml:space="preserve"> - Editions Radio 1986)</w:t>
+        <w:t xml:space="preserve"> - </w:t>
+      </w:r>
+      <w:proofErr w:type="spellStart"/>
+      <w:r>
+        <w:rPr>
+          <w:rFonts w:eastAsia="Times New Roman" w:cs="Times New Roman"/>
+          <w:sz w:val="22"/>
+          <w:szCs w:val="24"/>
+          <w:lang w:val="fr-FR" w:eastAsia="fr-FR" w:bidi="ar-SA"/>
+        </w:rPr>
+        <w:t>Editions</w:t>
+      </w:r>
+      <w:proofErr w:type="spellEnd"/>
+      <w:r>
+        <w:rPr>
+          <w:rFonts w:eastAsia="Times New Roman" w:cs="Times New Roman"/>
+          <w:sz w:val="22"/>
+          <w:szCs w:val="24"/>
+          <w:lang w:val="fr-FR" w:eastAsia="fr-FR" w:bidi="ar-SA"/>
+        </w:rPr>
+        <w:t xml:space="preserve"> Radio 1986)</w:t>
       </w:r>
       <w:r>
         <w:rPr>
@@ -18820,7 +18924,27 @@
           <w:szCs w:val="24"/>
           <w:lang w:val="fr-FR" w:eastAsia="fr-FR" w:bidi="ar-SA"/>
         </w:rPr>
-        <w:t xml:space="preserve"> - Editions Radio 1987)</w:t>
+        <w:t xml:space="preserve"> - </w:t>
+      </w:r>
+      <w:proofErr w:type="spellStart"/>
+      <w:r>
+        <w:rPr>
+          <w:rFonts w:eastAsia="Times New Roman" w:cs="Times New Roman"/>
+          <w:sz w:val="22"/>
+          <w:szCs w:val="24"/>
+          <w:lang w:val="fr-FR" w:eastAsia="fr-FR" w:bidi="ar-SA"/>
+        </w:rPr>
+        <w:t>Editions</w:t>
+      </w:r>
+      <w:proofErr w:type="spellEnd"/>
+      <w:r>
+        <w:rPr>
+          <w:rFonts w:eastAsia="Times New Roman" w:cs="Times New Roman"/>
+          <w:sz w:val="22"/>
+          <w:szCs w:val="24"/>
+          <w:lang w:val="fr-FR" w:eastAsia="fr-FR" w:bidi="ar-SA"/>
+        </w:rPr>
+        <w:t xml:space="preserve"> Radio 1987)</w:t>
       </w:r>
       <w:r>
         <w:rPr>
@@ -21595,27 +21719,7 @@
             <w:szCs w:val="24"/>
             <w:lang w:val="fr-FR" w:eastAsia="fr-FR" w:bidi="ar-SA"/>
           </w:rPr>
-          <w:t>C# 3.0 Design</w:t>
-        </w:r>
-        <w:r>
-          <w:rPr>
-            <w:rFonts w:eastAsia="Times New Roman" w:cs="Times New Roman"/>
-            <w:color w:val="0000FF"/>
-            <w:sz w:val="22"/>
-            <w:szCs w:val="24"/>
-            <w:lang w:val="fr-FR" w:eastAsia="fr-FR" w:bidi="ar-SA"/>
-          </w:rPr>
-          <w:t xml:space="preserve"> </w:t>
-        </w:r>
-        <w:r>
-          <w:rPr>
-            <w:rFonts w:eastAsia="Times New Roman" w:cs="Times New Roman"/>
-            <w:color w:val="0000FF"/>
-            <w:sz w:val="22"/>
-            <w:szCs w:val="24"/>
-            <w:lang w:val="fr-FR" w:eastAsia="fr-FR" w:bidi="ar-SA"/>
-          </w:rPr>
-          <w:t>Patterns</w:t>
+          <w:t>C# 3.0 Design Patterns</w:t>
         </w:r>
       </w:hyperlink>
       <w:r>
@@ -22917,7 +23021,27 @@
           <w:szCs w:val="24"/>
           <w:lang w:val="fr-FR" w:eastAsia="fr-FR" w:bidi="ar-SA"/>
         </w:rPr>
-        <w:t xml:space="preserve"> Editions 2007)</w:t>
+        <w:t xml:space="preserve"> </w:t>
+      </w:r>
+      <w:proofErr w:type="spellStart"/>
+      <w:r>
+        <w:rPr>
+          <w:rFonts w:eastAsia="Times New Roman" w:cs="Times New Roman"/>
+          <w:sz w:val="22"/>
+          <w:szCs w:val="24"/>
+          <w:lang w:val="fr-FR" w:eastAsia="fr-FR" w:bidi="ar-SA"/>
+        </w:rPr>
+        <w:t>Editions</w:t>
+      </w:r>
+      <w:proofErr w:type="spellEnd"/>
+      <w:r>
+        <w:rPr>
+          <w:rFonts w:eastAsia="Times New Roman" w:cs="Times New Roman"/>
+          <w:sz w:val="22"/>
+          <w:szCs w:val="24"/>
+          <w:lang w:val="fr-FR" w:eastAsia="fr-FR" w:bidi="ar-SA"/>
+        </w:rPr>
+        <w:t xml:space="preserve"> 2007)</w:t>
       </w:r>
     </w:p>
     <w:p>
@@ -22967,7 +23091,27 @@
           <w:szCs w:val="24"/>
           <w:lang w:val="fr-FR" w:eastAsia="fr-FR" w:bidi="ar-SA"/>
         </w:rPr>
-        <w:t xml:space="preserve"> (Francis Crochet - Editions Radio 1987)</w:t>
+        <w:t xml:space="preserve"> (Francis Crochet - </w:t>
+      </w:r>
+      <w:proofErr w:type="spellStart"/>
+      <w:r>
+        <w:rPr>
+          <w:rFonts w:eastAsia="Times New Roman" w:cs="Times New Roman"/>
+          <w:sz w:val="22"/>
+          <w:szCs w:val="24"/>
+          <w:lang w:val="fr-FR" w:eastAsia="fr-FR" w:bidi="ar-SA"/>
+        </w:rPr>
+        <w:t>Editions</w:t>
+      </w:r>
+      <w:proofErr w:type="spellEnd"/>
+      <w:r>
+        <w:rPr>
+          <w:rFonts w:eastAsia="Times New Roman" w:cs="Times New Roman"/>
+          <w:sz w:val="22"/>
+          <w:szCs w:val="24"/>
+          <w:lang w:val="fr-FR" w:eastAsia="fr-FR" w:bidi="ar-SA"/>
+        </w:rPr>
+        <w:t xml:space="preserve"> Radio 1987)</w:t>
       </w:r>
       <w:r>
         <w:rPr>
@@ -23501,7 +23645,27 @@
           <w:szCs w:val="24"/>
           <w:lang w:val="fr-FR" w:eastAsia="fr-FR" w:bidi="ar-SA"/>
         </w:rPr>
-        <w:t xml:space="preserve"> Editions 2017)</w:t>
+        <w:t xml:space="preserve"> </w:t>
+      </w:r>
+      <w:proofErr w:type="spellStart"/>
+      <w:r>
+        <w:rPr>
+          <w:rFonts w:eastAsia="Times New Roman" w:cs="Times New Roman"/>
+          <w:sz w:val="22"/>
+          <w:szCs w:val="24"/>
+          <w:lang w:val="fr-FR" w:eastAsia="fr-FR" w:bidi="ar-SA"/>
+        </w:rPr>
+        <w:t>Editions</w:t>
+      </w:r>
+      <w:proofErr w:type="spellEnd"/>
+      <w:r>
+        <w:rPr>
+          <w:rFonts w:eastAsia="Times New Roman" w:cs="Times New Roman"/>
+          <w:sz w:val="22"/>
+          <w:szCs w:val="24"/>
+          <w:lang w:val="fr-FR" w:eastAsia="fr-FR" w:bidi="ar-SA"/>
+        </w:rPr>
+        <w:t xml:space="preserve"> 2017)</w:t>
       </w:r>
       <w:r>
         <w:rPr>
@@ -24668,7 +24832,27 @@
           <w:szCs w:val="24"/>
           <w:lang w:val="fr-FR" w:eastAsia="fr-FR" w:bidi="ar-SA"/>
         </w:rPr>
-        <w:t xml:space="preserve"> Editions 2010)</w:t>
+        <w:t xml:space="preserve"> </w:t>
+      </w:r>
+      <w:proofErr w:type="spellStart"/>
+      <w:r>
+        <w:rPr>
+          <w:rFonts w:eastAsia="Times New Roman" w:cs="Times New Roman"/>
+          <w:sz w:val="22"/>
+          <w:szCs w:val="24"/>
+          <w:lang w:val="fr-FR" w:eastAsia="fr-FR" w:bidi="ar-SA"/>
+        </w:rPr>
+        <w:t>Editions</w:t>
+      </w:r>
+      <w:proofErr w:type="spellEnd"/>
+      <w:r>
+        <w:rPr>
+          <w:rFonts w:eastAsia="Times New Roman" w:cs="Times New Roman"/>
+          <w:sz w:val="22"/>
+          <w:szCs w:val="24"/>
+          <w:lang w:val="fr-FR" w:eastAsia="fr-FR" w:bidi="ar-SA"/>
+        </w:rPr>
+        <w:t xml:space="preserve"> 2010)</w:t>
       </w:r>
     </w:p>
     <w:p>
@@ -25521,6 +25705,7 @@
             <w:dataBinding w:prefixMappings="xmlns:ns0='http://purl.org/dc/elements/1.1/' xmlns:ns1='http://schemas.openxmlformats.org/package/2006/metadata/core-properties' " w:xpath="/ns1:coreProperties[1]/ns0:title[1]" w:storeItemID="{6C3C8BC8-F283-45AE-878A-BAB7291924A1}"/>
             <w:text/>
           </w:sdtPr>
+          <w:sdtEndPr/>
           <w:sdtContent>
             <w:r>
               <w:rPr>
@@ -25574,7 +25759,7 @@
             <w:color w:val="262626" w:themeColor="text1" w:themeTint="D9"/>
             <w:sz w:val="20"/>
           </w:rPr>
-          <w:t>42</w:t>
+          <w:t>34</w:t>
         </w:r>
         <w:r>
           <w:rPr>
@@ -25706,6 +25891,7 @@
             <w:dataBinding w:prefixMappings="xmlns:ns0='http://purl.org/dc/elements/1.1/' xmlns:ns1='http://schemas.openxmlformats.org/package/2006/metadata/core-properties' " w:xpath="/ns1:coreProperties[1]/ns0:title[1]" w:storeItemID="{6C3C8BC8-F283-45AE-878A-BAB7291924A1}"/>
             <w:text/>
           </w:sdtPr>
+          <w:sdtEndPr/>
           <w:sdtContent>
             <w:r>
               <w:rPr>
@@ -25759,7 +25945,7 @@
             <w:color w:val="262626" w:themeColor="text1" w:themeTint="D9"/>
             <w:sz w:val="20"/>
           </w:rPr>
-          <w:t>35</w:t>
+          <w:t>33</w:t>
         </w:r>
         <w:r>
           <w:rPr>
@@ -30879,7 +31065,7 @@
 </file>
 
 <file path=customXml/itemProps1.xml><?xml version="1.0" encoding="utf-8"?>
-<ds:datastoreItem xmlns:ds="http://schemas.openxmlformats.org/officeDocument/2006/customXml" ds:itemID="{68004134-CE99-4E48-A78D-95E98B34307D}">
+<ds:datastoreItem xmlns:ds="http://schemas.openxmlformats.org/officeDocument/2006/customXml" ds:itemID="{A1909295-2A6F-4DAB-AB25-D72B64A88CE3}">
   <ds:schemaRefs>
     <ds:schemaRef ds:uri="http://schemas.openxmlformats.org/officeDocument/2006/bibliography"/>
   </ds:schemaRefs>

</xml_diff>